<commit_message>
Tercer Commit: Informe final en pdf  y en docx. agregado de link de video a README
</commit_message>
<xml_diff>
--- a/Informe/INFORME TPS.docx
+++ b/Informe/INFORME TPS.docx
@@ -465,23 +465,7 @@
             <w:sz w:val="28"/>
             <w:szCs w:val="28"/>
           </w:rPr>
-          <w:t>https://github.com/</w:t>
-        </w:r>
-        <w:r>
-          <w:rPr>
-            <w:rStyle w:val="Hipervnculo"/>
-            <w:sz w:val="28"/>
-            <w:szCs w:val="28"/>
-          </w:rPr>
-          <w:t>Nicolasdemiryi</w:t>
-        </w:r>
-        <w:r>
-          <w:rPr>
-            <w:rStyle w:val="Hipervnculo"/>
-            <w:sz w:val="28"/>
-            <w:szCs w:val="28"/>
-          </w:rPr>
-          <w:t>/TPI_ProgramacionII</w:t>
+          <w:t>https://github.com/Nicolasdemiryi/TPI_ProgramacionII</w:t>
         </w:r>
       </w:hyperlink>
       <w:r>
@@ -499,12 +483,14 @@
           <w:iCs/>
           <w:sz w:val="36"/>
           <w:szCs w:val="36"/>
+          <w:lang w:val="en-GB"/>
         </w:rPr>
       </w:pPr>
       <w:r>
         <w:rPr>
           <w:sz w:val="36"/>
           <w:szCs w:val="36"/>
+          <w:lang w:val="en-GB"/>
         </w:rPr>
         <w:t>- German Dagatti</w:t>
       </w:r>
@@ -512,6 +498,7 @@
         <w:rPr>
           <w:sz w:val="36"/>
           <w:szCs w:val="36"/>
+          <w:lang w:val="en-GB"/>
         </w:rPr>
         <w:t xml:space="preserve"> </w:t>
       </w:r>
@@ -519,6 +506,7 @@
         <w:rPr>
           <w:sz w:val="36"/>
           <w:szCs w:val="36"/>
+          <w:lang w:val="en-GB"/>
         </w:rPr>
         <w:t xml:space="preserve">| </w:t>
       </w:r>
@@ -528,17 +516,30 @@
           <w:iCs/>
           <w:sz w:val="36"/>
           <w:szCs w:val="36"/>
+          <w:lang w:val="en-GB"/>
         </w:rPr>
         <w:t>Desarrollo</w:t>
       </w:r>
     </w:p>
     <w:p>
       <w:pPr>
-        <w:rPr>
-          <w:sz w:val="36"/>
-          <w:szCs w:val="36"/>
-        </w:rPr>
-      </w:pPr>
+        <w:jc w:val="right"/>
+        <w:rPr>
+          <w:rStyle w:val="Hipervnculo"/>
+          <w:sz w:val="28"/>
+          <w:szCs w:val="28"/>
+          <w:lang w:val="en-GB"/>
+        </w:rPr>
+      </w:pPr>
+      <w:r>
+        <w:rPr>
+          <w:rStyle w:val="Hipervnculo"/>
+          <w:sz w:val="28"/>
+          <w:szCs w:val="28"/>
+          <w:lang w:val="en-GB"/>
+        </w:rPr>
+        <w:t>https://github.com/gdagatti/TPI_ProgramacionII</w:t>
+      </w:r>
     </w:p>
     <w:p>
       <w:pPr>
@@ -589,38 +590,50 @@
     </w:p>
     <w:p>
       <w:pPr>
-        <w:rPr>
-          <w:noProof/>
+        <w:jc w:val="right"/>
+        <w:rPr>
+          <w:rStyle w:val="Hipervnculo"/>
           <w:sz w:val="28"/>
           <w:szCs w:val="28"/>
         </w:rPr>
       </w:pPr>
-    </w:p>
-    <w:p>
-      <w:pPr>
+      <w:r>
+        <w:rPr>
+          <w:rStyle w:val="Hipervnculo"/>
+          <w:sz w:val="28"/>
+          <w:szCs w:val="28"/>
+        </w:rPr>
+        <w:t>https://github.com/GabrielTorres25/TPI_ProgramacionII</w:t>
+      </w:r>
+    </w:p>
+    <w:p>
+      <w:pPr>
+        <w:rPr>
+          <w:noProof/>
+          <w:sz w:val="28"/>
+          <w:szCs w:val="28"/>
+        </w:rPr>
+      </w:pPr>
+    </w:p>
+    <w:p>
+      <w:r>
         <w:rPr>
           <w:b/>
           <w:bCs/>
           <w:noProof/>
-        </w:rPr>
-      </w:pPr>
-      <w:r>
-        <w:rPr>
-          <w:b/>
-          <w:bCs/>
-          <w:noProof/>
+          <w:lang w:val="en-GB"/>
         </w:rPr>
         <w:t xml:space="preserve">LinkVideo: </w:t>
       </w:r>
-    </w:p>
-    <w:p>
-      <w:pPr>
-        <w:rPr>
-          <w:b/>
-          <w:bCs/>
-          <w:noProof/>
-        </w:rPr>
-      </w:pPr>
+      <w:hyperlink r:id="rId10" w:history="1">
+        <w:r>
+          <w:rPr>
+            <w:rStyle w:val="Hipervnculo"/>
+            <w:lang w:val="en-GB"/>
+          </w:rPr>
+          <w:t>https://www.youtube.com/watch?v=ymQMyaYP5bY</w:t>
+        </w:r>
+      </w:hyperlink>
     </w:p>
     <w:p>
       <w:pPr>
@@ -813,7 +826,7 @@
                     </pic:cNvPicPr>
                   </pic:nvPicPr>
                   <pic:blipFill>
-                    <a:blip r:embed="rId10">
+                    <a:blip r:embed="rId11">
                       <a:extLst>
                         <a:ext uri="{28A0092B-C50C-407E-A947-70E740481C1C}">
                           <a14:useLocalDpi xmlns:a14="http://schemas.microsoft.com/office/drawing/2010/main" val="0"/>
@@ -1213,7 +1226,7 @@
           <w:color w:val="196B24" w:themeColor="accent3"/>
         </w:rPr>
         <w:drawing>
-          <wp:anchor distT="0" distB="0" distL="114300" distR="114300" simplePos="0" relativeHeight="251667456" behindDoc="0" locked="0" layoutInCell="1" allowOverlap="1" wp14:anchorId="244ED5DA" wp14:editId="5052D781">
+          <wp:anchor distT="0" distB="0" distL="114300" distR="114300" simplePos="0" relativeHeight="251667456" behindDoc="0" locked="0" layoutInCell="1" allowOverlap="1" wp14:anchorId="244ED5DA" wp14:editId="17463EFD">
             <wp:simplePos x="0" y="0"/>
             <wp:positionH relativeFrom="column">
               <wp:posOffset>892175</wp:posOffset>
@@ -1236,7 +1249,7 @@
                     <pic:cNvPicPr/>
                   </pic:nvPicPr>
                   <pic:blipFill rotWithShape="1">
-                    <a:blip r:embed="rId11" cstate="print">
+                    <a:blip r:embed="rId12" cstate="print">
                       <a:extLst>
                         <a:ext uri="{28A0092B-C50C-407E-A947-70E740481C1C}">
                           <a14:useLocalDpi xmlns:a14="http://schemas.microsoft.com/office/drawing/2010/main" val="0"/>
@@ -1345,7 +1358,7 @@
           <w:noProof/>
         </w:rPr>
         <w:drawing>
-          <wp:anchor distT="0" distB="0" distL="114300" distR="114300" simplePos="0" relativeHeight="251668480" behindDoc="0" locked="0" layoutInCell="1" allowOverlap="1" wp14:anchorId="2293EEAC" wp14:editId="2223BE93">
+          <wp:anchor distT="0" distB="0" distL="114300" distR="114300" simplePos="0" relativeHeight="251668480" behindDoc="0" locked="0" layoutInCell="1" allowOverlap="1" wp14:anchorId="2293EEAC" wp14:editId="1CE4F98C">
             <wp:simplePos x="0" y="0"/>
             <wp:positionH relativeFrom="margin">
               <wp:posOffset>892598</wp:posOffset>
@@ -1368,7 +1381,7 @@
                     <pic:cNvPicPr/>
                   </pic:nvPicPr>
                   <pic:blipFill rotWithShape="1">
-                    <a:blip r:embed="rId12" cstate="print">
+                    <a:blip r:embed="rId13" cstate="print">
                       <a:extLst>
                         <a:ext uri="{28A0092B-C50C-407E-A947-70E740481C1C}">
                           <a14:useLocalDpi xmlns:a14="http://schemas.microsoft.com/office/drawing/2010/main" val="0"/>
@@ -1696,7 +1709,7 @@
                     <pic:cNvPicPr/>
                   </pic:nvPicPr>
                   <pic:blipFill>
-                    <a:blip r:embed="rId13" cstate="print">
+                    <a:blip r:embed="rId14" cstate="print">
                       <a:extLst>
                         <a:ext uri="{28A0092B-C50C-407E-A947-70E740481C1C}">
                           <a14:useLocalDpi xmlns:a14="http://schemas.microsoft.com/office/drawing/2010/main" val="0"/>
@@ -1837,7 +1850,7 @@
           <w:szCs w:val="28"/>
         </w:rPr>
         <w:drawing>
-          <wp:anchor distT="0" distB="0" distL="114300" distR="114300" simplePos="0" relativeHeight="251670528" behindDoc="0" locked="0" layoutInCell="1" allowOverlap="1" wp14:anchorId="3560AD55" wp14:editId="2A0F25A4">
+          <wp:anchor distT="0" distB="0" distL="114300" distR="114300" simplePos="0" relativeHeight="251670528" behindDoc="0" locked="0" layoutInCell="1" allowOverlap="1" wp14:anchorId="3560AD55" wp14:editId="38B8997C">
             <wp:simplePos x="0" y="0"/>
             <wp:positionH relativeFrom="margin">
               <wp:posOffset>570865</wp:posOffset>
@@ -1860,7 +1873,7 @@
                     <pic:cNvPicPr/>
                   </pic:nvPicPr>
                   <pic:blipFill>
-                    <a:blip r:embed="rId14" cstate="print">
+                    <a:blip r:embed="rId15" cstate="print">
                       <a:extLst>
                         <a:ext uri="{28A0092B-C50C-407E-A947-70E740481C1C}">
                           <a14:useLocalDpi xmlns:a14="http://schemas.microsoft.com/office/drawing/2010/main" val="0"/>
@@ -2181,7 +2194,7 @@
                     <pic:cNvPicPr/>
                   </pic:nvPicPr>
                   <pic:blipFill rotWithShape="1">
-                    <a:blip r:embed="rId15">
+                    <a:blip r:embed="rId16">
                       <a:extLst>
                         <a:ext uri="{28A0092B-C50C-407E-A947-70E740481C1C}">
                           <a14:useLocalDpi xmlns:a14="http://schemas.microsoft.com/office/drawing/2010/main" val="0"/>
@@ -2453,7 +2466,7 @@
                     <pic:cNvPicPr/>
                   </pic:nvPicPr>
                   <pic:blipFill>
-                    <a:blip r:embed="rId16">
+                    <a:blip r:embed="rId17">
                       <a:extLst>
                         <a:ext uri="{28A0092B-C50C-407E-A947-70E740481C1C}">
                           <a14:useLocalDpi xmlns:a14="http://schemas.microsoft.com/office/drawing/2010/main" val="0"/>
@@ -3400,7 +3413,7 @@
                     <pic:cNvPicPr/>
                   </pic:nvPicPr>
                   <pic:blipFill>
-                    <a:blip r:embed="rId17"/>
+                    <a:blip r:embed="rId18"/>
                     <a:stretch>
                       <a:fillRect/>
                     </a:stretch>
@@ -3492,7 +3505,7 @@
                     <pic:cNvPicPr/>
                   </pic:nvPicPr>
                   <pic:blipFill>
-                    <a:blip r:embed="rId18"/>
+                    <a:blip r:embed="rId19"/>
                     <a:stretch>
                       <a:fillRect/>
                     </a:stretch>
@@ -3529,7 +3542,7 @@
         </w:rPr>
         <w:lastRenderedPageBreak/>
         <w:drawing>
-          <wp:anchor distT="0" distB="0" distL="114300" distR="114300" simplePos="0" relativeHeight="251666432" behindDoc="0" locked="0" layoutInCell="1" allowOverlap="1" wp14:anchorId="13AAA68E" wp14:editId="070A1D35">
+          <wp:anchor distT="0" distB="0" distL="114300" distR="114300" simplePos="0" relativeHeight="251666432" behindDoc="0" locked="0" layoutInCell="1" allowOverlap="1" wp14:anchorId="13AAA68E" wp14:editId="79EA9DE7">
             <wp:simplePos x="0" y="0"/>
             <wp:positionH relativeFrom="column">
               <wp:posOffset>-33020</wp:posOffset>
@@ -3552,7 +3565,7 @@
                     <pic:cNvPicPr/>
                   </pic:nvPicPr>
                   <pic:blipFill>
-                    <a:blip r:embed="rId19" cstate="print">
+                    <a:blip r:embed="rId20" cstate="print">
                       <a:extLst>
                         <a:ext uri="{28A0092B-C50C-407E-A947-70E740481C1C}">
                           <a14:useLocalDpi xmlns:a14="http://schemas.microsoft.com/office/drawing/2010/main" val="0"/>
@@ -3700,7 +3713,7 @@
           <w:szCs w:val="28"/>
         </w:rPr>
         <w:drawing>
-          <wp:anchor distT="0" distB="0" distL="114300" distR="114300" simplePos="0" relativeHeight="251665408" behindDoc="0" locked="0" layoutInCell="1" allowOverlap="1" wp14:anchorId="08F921E0" wp14:editId="7B6FB1EF">
+          <wp:anchor distT="0" distB="0" distL="114300" distR="114300" simplePos="0" relativeHeight="251665408" behindDoc="0" locked="0" layoutInCell="1" allowOverlap="1" wp14:anchorId="08F921E0" wp14:editId="0B7A9D20">
             <wp:simplePos x="0" y="0"/>
             <wp:positionH relativeFrom="margin">
               <wp:align>left</wp:align>
@@ -3723,7 +3736,7 @@
                     <pic:cNvPicPr/>
                   </pic:nvPicPr>
                   <pic:blipFill rotWithShape="1">
-                    <a:blip r:embed="rId20" cstate="print">
+                    <a:blip r:embed="rId21" cstate="print">
                       <a:extLst>
                         <a:ext uri="{28A0092B-C50C-407E-A947-70E740481C1C}">
                           <a14:useLocalDpi xmlns:a14="http://schemas.microsoft.com/office/drawing/2010/main" val="0"/>
@@ -3903,7 +3916,7 @@
                     <pic:cNvPicPr/>
                   </pic:nvPicPr>
                   <pic:blipFill rotWithShape="1">
-                    <a:blip r:embed="rId21"/>
+                    <a:blip r:embed="rId22"/>
                     <a:srcRect t="39735" b="9287"/>
                     <a:stretch>
                       <a:fillRect/>
@@ -3981,7 +3994,7 @@
                     </pic:cNvPicPr>
                   </pic:nvPicPr>
                   <pic:blipFill>
-                    <a:blip r:embed="rId22">
+                    <a:blip r:embed="rId23">
                       <a:extLst>
                         <a:ext uri="{28A0092B-C50C-407E-A947-70E740481C1C}">
                           <a14:useLocalDpi xmlns:a14="http://schemas.microsoft.com/office/drawing/2010/main" val="0"/>
@@ -4013,8 +4026,1062 @@
         </w:drawing>
       </w:r>
     </w:p>
+    <w:p>
+      <w:pPr>
+        <w:rPr>
+          <w:i/>
+          <w:iCs/>
+          <w:noProof/>
+          <w:sz w:val="28"/>
+          <w:szCs w:val="28"/>
+        </w:rPr>
+      </w:pPr>
+      <w:r>
+        <w:rPr>
+          <w:i/>
+          <w:iCs/>
+          <w:noProof/>
+          <w:sz w:val="28"/>
+          <w:szCs w:val="28"/>
+        </w:rPr>
+        <w:t>06 Main</w:t>
+      </w:r>
+    </w:p>
+    <w:p>
+      <w:pPr>
+        <w:rPr>
+          <w:noProof/>
+        </w:rPr>
+      </w:pPr>
+      <w:r>
+        <w:rPr>
+          <w:noProof/>
+        </w:rPr>
+        <w:t>Nos centraremos en dos archivos clave</w:t>
+      </w:r>
+      <w:r>
+        <w:rPr>
+          <w:noProof/>
+        </w:rPr>
+        <w:t xml:space="preserve">, </w:t>
+      </w:r>
+      <w:r>
+        <w:rPr>
+          <w:noProof/>
+        </w:rPr>
+        <w:t xml:space="preserve"> </w:t>
+      </w:r>
+      <w:r>
+        <w:rPr>
+          <w:b/>
+          <w:bCs/>
+          <w:noProof/>
+        </w:rPr>
+        <w:t>Main.java</w:t>
+      </w:r>
+      <w:r>
+        <w:rPr>
+          <w:noProof/>
+        </w:rPr>
+        <w:t xml:space="preserve">, punto de entrada de la aplicación, y </w:t>
+      </w:r>
+      <w:r>
+        <w:rPr>
+          <w:b/>
+          <w:bCs/>
+          <w:noProof/>
+        </w:rPr>
+        <w:t>AppMenu.java</w:t>
+      </w:r>
+      <w:r>
+        <w:rPr>
+          <w:noProof/>
+        </w:rPr>
+        <w:t>, que implementa la interfaz de usuario por consola.</w:t>
+      </w:r>
+    </w:p>
+    <w:p>
+      <w:pPr>
+        <w:rPr>
+          <w:b/>
+          <w:bCs/>
+          <w:noProof/>
+        </w:rPr>
+      </w:pPr>
+      <w:r>
+        <w:rPr>
+          <w:b/>
+          <w:bCs/>
+          <w:noProof/>
+        </w:rPr>
+        <w:t>Main.java</w:t>
+      </w:r>
+    </w:p>
+    <w:p>
+      <w:pPr>
+        <w:rPr>
+          <w:noProof/>
+        </w:rPr>
+      </w:pPr>
+      <w:r>
+        <w:rPr>
+          <w:noProof/>
+        </w:rPr>
+        <w:t>E</w:t>
+      </w:r>
+      <w:r>
+        <w:rPr>
+          <w:noProof/>
+        </w:rPr>
+        <w:t>ste</w:t>
+      </w:r>
+      <w:r>
+        <w:rPr>
+          <w:noProof/>
+        </w:rPr>
+        <w:t xml:space="preserve"> archivo actúa como clase de entrada del programa. Contiene únicamente el método main, que es el punto de inicio de la JVM.</w:t>
+      </w:r>
+      <w:r>
+        <w:rPr>
+          <w:noProof/>
+        </w:rPr>
+        <w:t xml:space="preserve"> </w:t>
+      </w:r>
+    </w:p>
+    <w:p>
+      <w:pPr>
+        <w:numPr>
+          <w:ilvl w:val="0"/>
+          <w:numId w:val="27"/>
+        </w:numPr>
+        <w:rPr>
+          <w:noProof/>
+        </w:rPr>
+      </w:pPr>
+      <w:r>
+        <w:rPr>
+          <w:noProof/>
+        </w:rPr>
+        <w:t>Se instancia la clase AppMenu, que encapsula toda la lógica de interacción con el usuario.</w:t>
+      </w:r>
+    </w:p>
+    <w:p>
+      <w:pPr>
+        <w:numPr>
+          <w:ilvl w:val="0"/>
+          <w:numId w:val="27"/>
+        </w:numPr>
+        <w:rPr>
+          <w:noProof/>
+        </w:rPr>
+      </w:pPr>
+      <w:r>
+        <w:rPr>
+          <w:noProof/>
+        </w:rPr>
+        <w:t>Se invoca al método iniciar(), que inicia el bucle principal de la aplicación.</w:t>
+      </w:r>
+    </w:p>
+    <w:p>
+      <w:pPr>
+        <w:rPr>
+          <w:noProof/>
+        </w:rPr>
+      </w:pPr>
+      <w:r>
+        <w:rPr>
+          <w:noProof/>
+        </w:rPr>
+        <w:t xml:space="preserve">Este diseño respalda el principio de </w:t>
+      </w:r>
+      <w:r>
+        <w:rPr>
+          <w:b/>
+          <w:bCs/>
+          <w:noProof/>
+        </w:rPr>
+        <w:t>responsabilidad única</w:t>
+      </w:r>
+      <w:r>
+        <w:rPr>
+          <w:noProof/>
+        </w:rPr>
+        <w:t>, delegando la lógica de menú a una clase especializada.</w:t>
+      </w:r>
+    </w:p>
+    <w:p>
+      <w:pPr>
+        <w:jc w:val="center"/>
+        <w:rPr>
+          <w:noProof/>
+        </w:rPr>
+      </w:pPr>
+      <w:r>
+        <w:rPr>
+          <w:noProof/>
+        </w:rPr>
+        <w:drawing>
+          <wp:inline distT="0" distB="0" distL="0" distR="0" wp14:anchorId="00F96586" wp14:editId="3FC9F8A8">
+            <wp:extent cx="4191000" cy="1963783"/>
+            <wp:effectExtent l="0" t="0" r="0" b="0"/>
+            <wp:docPr id="612438409" name="Imagen 1" descr="Captura de pantalla de un celular&#10;&#10;El contenido generado por IA puede ser incorrecto."/>
+            <wp:cNvGraphicFramePr>
+              <a:graphicFrameLocks xmlns:a="http://schemas.openxmlformats.org/drawingml/2006/main" noChangeAspect="1"/>
+            </wp:cNvGraphicFramePr>
+            <a:graphic xmlns:a="http://schemas.openxmlformats.org/drawingml/2006/main">
+              <a:graphicData uri="http://schemas.openxmlformats.org/drawingml/2006/picture">
+                <pic:pic xmlns:pic="http://schemas.openxmlformats.org/drawingml/2006/picture">
+                  <pic:nvPicPr>
+                    <pic:cNvPr id="612438409" name="Imagen 1" descr="Captura de pantalla de un celular&#10;&#10;El contenido generado por IA puede ser incorrecto."/>
+                    <pic:cNvPicPr/>
+                  </pic:nvPicPr>
+                  <pic:blipFill>
+                    <a:blip r:embed="rId24"/>
+                    <a:stretch>
+                      <a:fillRect/>
+                    </a:stretch>
+                  </pic:blipFill>
+                  <pic:spPr>
+                    <a:xfrm>
+                      <a:off x="0" y="0"/>
+                      <a:ext cx="4251284" cy="1992030"/>
+                    </a:xfrm>
+                    <a:prstGeom prst="rect">
+                      <a:avLst/>
+                    </a:prstGeom>
+                  </pic:spPr>
+                </pic:pic>
+              </a:graphicData>
+            </a:graphic>
+          </wp:inline>
+        </w:drawing>
+      </w:r>
+    </w:p>
+    <w:p>
+      <w:pPr>
+        <w:rPr>
+          <w:b/>
+          <w:bCs/>
+          <w:noProof/>
+        </w:rPr>
+      </w:pPr>
+      <w:r>
+        <w:rPr>
+          <w:b/>
+          <w:bCs/>
+          <w:noProof/>
+        </w:rPr>
+        <w:lastRenderedPageBreak/>
+        <w:t>AppMenu.java</w:t>
+      </w:r>
+    </w:p>
+    <w:p>
+      <w:pPr>
+        <w:rPr>
+          <w:noProof/>
+        </w:rPr>
+      </w:pPr>
+      <w:r>
+        <w:rPr>
+          <w:noProof/>
+        </w:rPr>
+        <w:t>Es</w:t>
+      </w:r>
+      <w:r>
+        <w:rPr>
+          <w:noProof/>
+        </w:rPr>
+        <w:t xml:space="preserve"> una clase que gestiona la interacción con el usuario a través de consola. Utiliza java.util.Scanner para capturar entradas y delega la lógica de negocio a los servicios EmpleadoService y LegajoService</w:t>
+      </w:r>
+      <w:r>
+        <w:rPr>
+          <w:noProof/>
+        </w:rPr>
+        <w:t xml:space="preserve">. </w:t>
+      </w:r>
+    </w:p>
+    <w:p>
+      <w:pPr>
+        <w:tabs>
+          <w:tab w:val="num" w:pos="720"/>
+        </w:tabs>
+        <w:rPr>
+          <w:noProof/>
+        </w:rPr>
+      </w:pPr>
+      <w:r>
+        <w:rPr>
+          <w:noProof/>
+        </w:rPr>
+        <w:t>Scanner</w:t>
+      </w:r>
+      <w:r>
+        <w:rPr>
+          <w:noProof/>
+        </w:rPr>
+        <w:t>,</w:t>
+      </w:r>
+      <w:r>
+        <w:rPr>
+          <w:noProof/>
+        </w:rPr>
+        <w:t xml:space="preserve"> para leer entradas del usuario.</w:t>
+      </w:r>
+      <w:r>
+        <w:rPr>
+          <w:noProof/>
+        </w:rPr>
+        <w:t xml:space="preserve"> </w:t>
+      </w:r>
+      <w:r>
+        <w:rPr>
+          <w:noProof/>
+        </w:rPr>
+        <w:t>EmpleadoService y LegajoService</w:t>
+      </w:r>
+      <w:r>
+        <w:rPr>
+          <w:noProof/>
+        </w:rPr>
+        <w:t>,</w:t>
+      </w:r>
+      <w:r>
+        <w:rPr>
+          <w:noProof/>
+        </w:rPr>
+        <w:t xml:space="preserve"> clases de servicio que abstraen el acceso a datos y la lógica de negocio.</w:t>
+      </w:r>
+    </w:p>
+    <w:p>
+      <w:pPr>
+        <w:rPr>
+          <w:noProof/>
+        </w:rPr>
+      </w:pPr>
+      <w:r>
+        <w:rPr>
+          <w:noProof/>
+        </w:rPr>
+        <w:drawing>
+          <wp:inline distT="0" distB="0" distL="0" distR="0" wp14:anchorId="47F77ED0" wp14:editId="16DED47D">
+            <wp:extent cx="5400040" cy="1572895"/>
+            <wp:effectExtent l="0" t="0" r="0" b="8255"/>
+            <wp:docPr id="1028910771" name="Imagen 1" descr="Texto&#10;&#10;El contenido generado por IA puede ser incorrecto."/>
+            <wp:cNvGraphicFramePr>
+              <a:graphicFrameLocks xmlns:a="http://schemas.openxmlformats.org/drawingml/2006/main" noChangeAspect="1"/>
+            </wp:cNvGraphicFramePr>
+            <a:graphic xmlns:a="http://schemas.openxmlformats.org/drawingml/2006/main">
+              <a:graphicData uri="http://schemas.openxmlformats.org/drawingml/2006/picture">
+                <pic:pic xmlns:pic="http://schemas.openxmlformats.org/drawingml/2006/picture">
+                  <pic:nvPicPr>
+                    <pic:cNvPr id="1028910771" name="Imagen 1" descr="Texto&#10;&#10;El contenido generado por IA puede ser incorrecto."/>
+                    <pic:cNvPicPr/>
+                  </pic:nvPicPr>
+                  <pic:blipFill>
+                    <a:blip r:embed="rId25"/>
+                    <a:stretch>
+                      <a:fillRect/>
+                    </a:stretch>
+                  </pic:blipFill>
+                  <pic:spPr>
+                    <a:xfrm>
+                      <a:off x="0" y="0"/>
+                      <a:ext cx="5400040" cy="1572895"/>
+                    </a:xfrm>
+                    <a:prstGeom prst="rect">
+                      <a:avLst/>
+                    </a:prstGeom>
+                  </pic:spPr>
+                </pic:pic>
+              </a:graphicData>
+            </a:graphic>
+          </wp:inline>
+        </w:drawing>
+      </w:r>
+    </w:p>
+    <w:p>
+      <w:pPr>
+        <w:rPr>
+          <w:b/>
+          <w:bCs/>
+          <w:noProof/>
+        </w:rPr>
+      </w:pPr>
+      <w:r>
+        <w:rPr>
+          <w:b/>
+          <w:bCs/>
+          <w:noProof/>
+        </w:rPr>
+        <w:t>Método iniciar()</w:t>
+      </w:r>
+    </w:p>
+    <w:p>
+      <w:pPr>
+        <w:rPr>
+          <w:noProof/>
+        </w:rPr>
+      </w:pPr>
+      <w:r>
+        <w:rPr>
+          <w:noProof/>
+        </w:rPr>
+        <w:t xml:space="preserve">Este método contiene el </w:t>
+      </w:r>
+      <w:r>
+        <w:rPr>
+          <w:b/>
+          <w:bCs/>
+          <w:noProof/>
+        </w:rPr>
+        <w:t>bucle principal</w:t>
+      </w:r>
+      <w:r>
+        <w:rPr>
+          <w:noProof/>
+        </w:rPr>
+        <w:t xml:space="preserve"> de la aplicación. Se ejecuta hasta que el usuario elige salir.</w:t>
+      </w:r>
+    </w:p>
+    <w:p>
+      <w:pPr>
+        <w:tabs>
+          <w:tab w:val="num" w:pos="720"/>
+        </w:tabs>
+        <w:rPr>
+          <w:noProof/>
+        </w:rPr>
+      </w:pPr>
+      <w:r>
+        <w:rPr>
+          <w:noProof/>
+        </w:rPr>
+        <w:t xml:space="preserve">Utiliza </w:t>
+      </w:r>
+      <w:r>
+        <w:rPr>
+          <w:b/>
+          <w:bCs/>
+          <w:noProof/>
+        </w:rPr>
+        <w:t>try-with-resources</w:t>
+      </w:r>
+      <w:r>
+        <w:rPr>
+          <w:noProof/>
+        </w:rPr>
+        <w:t xml:space="preserve"> para garantizar el cierre automático del Scanner.</w:t>
+      </w:r>
+      <w:r>
+        <w:rPr>
+          <w:noProof/>
+        </w:rPr>
+        <w:t xml:space="preserve"> </w:t>
+      </w:r>
+      <w:r>
+        <w:rPr>
+          <w:noProof/>
+        </w:rPr>
+        <w:t xml:space="preserve">El menú es </w:t>
+      </w:r>
+      <w:r>
+        <w:rPr>
+          <w:b/>
+          <w:bCs/>
+          <w:noProof/>
+        </w:rPr>
+        <w:t>textual</w:t>
+      </w:r>
+      <w:r>
+        <w:rPr>
+          <w:noProof/>
+        </w:rPr>
+        <w:t>, con navegación por consola.</w:t>
+      </w:r>
+      <w:r>
+        <w:rPr>
+          <w:noProof/>
+        </w:rPr>
+        <w:t xml:space="preserve"> </w:t>
+      </w:r>
+      <w:r>
+        <w:rPr>
+          <w:noProof/>
+        </w:rPr>
+        <w:t>Se capturan excepciones genéricas para evitar caídas del programa.</w:t>
+      </w:r>
+    </w:p>
+    <w:p>
+      <w:pPr>
+        <w:rPr>
+          <w:noProof/>
+        </w:rPr>
+      </w:pPr>
+      <w:r>
+        <w:rPr>
+          <w:b/>
+          <w:bCs/>
+          <w:noProof/>
+        </w:rPr>
+        <w:t> Navegación por menús</w:t>
+      </w:r>
+    </w:p>
+    <w:p>
+      <w:pPr>
+        <w:rPr>
+          <w:noProof/>
+        </w:rPr>
+      </w:pPr>
+      <w:r>
+        <w:rPr>
+          <w:noProof/>
+        </w:rPr>
+        <w:t>La clase define submenús para:</w:t>
+      </w:r>
+    </w:p>
+    <w:p>
+      <w:pPr>
+        <w:numPr>
+          <w:ilvl w:val="0"/>
+          <w:numId w:val="30"/>
+        </w:numPr>
+        <w:rPr>
+          <w:noProof/>
+        </w:rPr>
+      </w:pPr>
+      <w:r>
+        <w:rPr>
+          <w:b/>
+          <w:bCs/>
+          <w:noProof/>
+        </w:rPr>
+        <w:t>Gestión de empleados</w:t>
+      </w:r>
+      <w:r>
+        <w:rPr>
+          <w:noProof/>
+        </w:rPr>
+        <w:t>: alta, baja lógica, listado, actualización.</w:t>
+      </w:r>
+    </w:p>
+    <w:p>
+      <w:pPr>
+        <w:numPr>
+          <w:ilvl w:val="0"/>
+          <w:numId w:val="30"/>
+        </w:numPr>
+        <w:rPr>
+          <w:noProof/>
+        </w:rPr>
+      </w:pPr>
+      <w:r>
+        <w:rPr>
+          <w:b/>
+          <w:bCs/>
+          <w:noProof/>
+        </w:rPr>
+        <w:t>Gestión de legajos</w:t>
+      </w:r>
+      <w:r>
+        <w:rPr>
+          <w:noProof/>
+        </w:rPr>
+        <w:t>: operaciones similares a empleados, pero sobre la entidad Legajo.</w:t>
+      </w:r>
+    </w:p>
+    <w:p>
+      <w:pPr>
+        <w:numPr>
+          <w:ilvl w:val="0"/>
+          <w:numId w:val="30"/>
+        </w:numPr>
+        <w:rPr>
+          <w:noProof/>
+        </w:rPr>
+      </w:pPr>
+      <w:r>
+        <w:rPr>
+          <w:b/>
+          <w:bCs/>
+          <w:noProof/>
+        </w:rPr>
+        <w:t>Búsqueda por DNI</w:t>
+      </w:r>
+      <w:r>
+        <w:rPr>
+          <w:noProof/>
+        </w:rPr>
+        <w:t>: recorre la lista de empleados en memoria y compara el DNI ingresado.</w:t>
+      </w:r>
+    </w:p>
+    <w:p>
+      <w:pPr>
+        <w:rPr>
+          <w:noProof/>
+        </w:rPr>
+      </w:pPr>
+      <w:r>
+        <w:rPr>
+          <w:noProof/>
+        </w:rPr>
+        <w:t>Cada menú interno se implementa con bucles while que se repiten hasta que el usuario elige volver o salir.</w:t>
+      </w:r>
+    </w:p>
+    <w:p>
+      <w:pPr>
+        <w:jc w:val="center"/>
+        <w:rPr>
+          <w:noProof/>
+        </w:rPr>
+      </w:pPr>
+      <w:r>
+        <w:rPr>
+          <w:noProof/>
+        </w:rPr>
+        <w:lastRenderedPageBreak/>
+        <w:drawing>
+          <wp:inline distT="0" distB="0" distL="0" distR="0" wp14:anchorId="0BF5B23B" wp14:editId="2B1295D1">
+            <wp:extent cx="3061854" cy="2549145"/>
+            <wp:effectExtent l="0" t="0" r="5715" b="3810"/>
+            <wp:docPr id="431182221" name="Imagen 1" descr="Texto"/>
+            <wp:cNvGraphicFramePr>
+              <a:graphicFrameLocks xmlns:a="http://schemas.openxmlformats.org/drawingml/2006/main" noChangeAspect="1"/>
+            </wp:cNvGraphicFramePr>
+            <a:graphic xmlns:a="http://schemas.openxmlformats.org/drawingml/2006/main">
+              <a:graphicData uri="http://schemas.openxmlformats.org/drawingml/2006/picture">
+                <pic:pic xmlns:pic="http://schemas.openxmlformats.org/drawingml/2006/picture">
+                  <pic:nvPicPr>
+                    <pic:cNvPr id="431182221" name="Imagen 1" descr="Texto"/>
+                    <pic:cNvPicPr/>
+                  </pic:nvPicPr>
+                  <pic:blipFill>
+                    <a:blip r:embed="rId26"/>
+                    <a:stretch>
+                      <a:fillRect/>
+                    </a:stretch>
+                  </pic:blipFill>
+                  <pic:spPr>
+                    <a:xfrm>
+                      <a:off x="0" y="0"/>
+                      <a:ext cx="3067554" cy="2553891"/>
+                    </a:xfrm>
+                    <a:prstGeom prst="rect">
+                      <a:avLst/>
+                    </a:prstGeom>
+                  </pic:spPr>
+                </pic:pic>
+              </a:graphicData>
+            </a:graphic>
+          </wp:inline>
+        </w:drawing>
+      </w:r>
+    </w:p>
+    <w:p>
+      <w:pPr>
+        <w:rPr>
+          <w:b/>
+          <w:bCs/>
+          <w:noProof/>
+        </w:rPr>
+      </w:pPr>
+      <w:r>
+        <w:rPr>
+          <w:b/>
+          <w:bCs/>
+          <w:noProof/>
+        </w:rPr>
+        <w:t>Manejo de entradas</w:t>
+      </w:r>
+    </w:p>
+    <w:p>
+      <w:pPr>
+        <w:rPr>
+          <w:noProof/>
+        </w:rPr>
+      </w:pPr>
+      <w:r>
+        <w:rPr>
+          <w:noProof/>
+        </w:rPr>
+        <w:t>Se incluyen métodos auxiliares para validar entradas del usuario:</w:t>
+      </w:r>
+    </w:p>
+    <w:p>
+      <w:pPr>
+        <w:numPr>
+          <w:ilvl w:val="0"/>
+          <w:numId w:val="31"/>
+        </w:numPr>
+        <w:rPr>
+          <w:noProof/>
+        </w:rPr>
+      </w:pPr>
+      <w:r>
+        <w:rPr>
+          <w:noProof/>
+        </w:rPr>
+        <w:t>leerEntero(), leerLong(): validan números.</w:t>
+      </w:r>
+    </w:p>
+    <w:p>
+      <w:pPr>
+        <w:numPr>
+          <w:ilvl w:val="0"/>
+          <w:numId w:val="31"/>
+        </w:numPr>
+        <w:rPr>
+          <w:noProof/>
+        </w:rPr>
+      </w:pPr>
+      <w:r>
+        <w:rPr>
+          <w:noProof/>
+        </w:rPr>
+        <w:t>leerTextoObligatorio(): no permite cadenas vacías.</w:t>
+      </w:r>
+    </w:p>
+    <w:p>
+      <w:pPr>
+        <w:numPr>
+          <w:ilvl w:val="0"/>
+          <w:numId w:val="31"/>
+        </w:numPr>
+        <w:rPr>
+          <w:noProof/>
+        </w:rPr>
+      </w:pPr>
+      <w:r>
+        <w:rPr>
+          <w:noProof/>
+        </w:rPr>
+        <w:t>leerFecha(): valida formato yyyy-MM-dd.</w:t>
+      </w:r>
+    </w:p>
+    <w:p>
+      <w:pPr>
+        <w:numPr>
+          <w:ilvl w:val="0"/>
+          <w:numId w:val="31"/>
+        </w:numPr>
+        <w:rPr>
+          <w:noProof/>
+        </w:rPr>
+      </w:pPr>
+      <w:r>
+        <w:rPr>
+          <w:noProof/>
+        </w:rPr>
+        <w:t>leerEstadoLegajo(): acepta solo valores del enumerado EstadoLegajo.</w:t>
+      </w:r>
+    </w:p>
+    <w:p>
+      <w:pPr>
+        <w:rPr>
+          <w:noProof/>
+        </w:rPr>
+      </w:pPr>
+      <w:r>
+        <w:rPr>
+          <w:noProof/>
+        </w:rPr>
+        <w:t xml:space="preserve">Este enfoque mejora la </w:t>
+      </w:r>
+      <w:r>
+        <w:rPr>
+          <w:b/>
+          <w:bCs/>
+          <w:noProof/>
+        </w:rPr>
+        <w:t>robustez</w:t>
+      </w:r>
+      <w:r>
+        <w:rPr>
+          <w:noProof/>
+        </w:rPr>
+        <w:t xml:space="preserve"> del sistema frente a entradas inválidas.</w:t>
+      </w:r>
+    </w:p>
+    <w:p>
+      <w:pPr>
+        <w:rPr>
+          <w:noProof/>
+        </w:rPr>
+      </w:pPr>
+      <w:r>
+        <w:rPr>
+          <w:b/>
+          <w:bCs/>
+          <w:noProof/>
+        </w:rPr>
+        <w:t> Transaccionalidad</w:t>
+      </w:r>
+    </w:p>
+    <w:p>
+      <w:pPr>
+        <w:rPr>
+          <w:noProof/>
+        </w:rPr>
+      </w:pPr>
+      <w:r>
+        <w:rPr>
+          <w:noProof/>
+        </w:rPr>
+        <w:t xml:space="preserve">Un punto destacado es el método crearEmpleadoConLegajo(), que ilustra el uso de una </w:t>
+      </w:r>
+      <w:r>
+        <w:rPr>
+          <w:b/>
+          <w:bCs/>
+          <w:noProof/>
+        </w:rPr>
+        <w:t>transacción</w:t>
+      </w:r>
+      <w:r>
+        <w:rPr>
+          <w:noProof/>
+        </w:rPr>
+        <w:t xml:space="preserve"> a nivel de servicio:</w:t>
+      </w:r>
+    </w:p>
+    <w:p>
+      <w:pPr>
+        <w:rPr>
+          <w:noProof/>
+        </w:rPr>
+      </w:pPr>
+      <w:r>
+        <w:rPr>
+          <w:noProof/>
+        </w:rPr>
+        <w:t>Este método garantiza que ambas entidades se persistan de forma atómica. Si ocurre un error, se deshacen los cambios.</w:t>
+      </w:r>
+    </w:p>
+    <w:p>
+      <w:pPr>
+        <w:rPr>
+          <w:b/>
+          <w:bCs/>
+          <w:noProof/>
+        </w:rPr>
+      </w:pPr>
+      <w:r>
+        <w:rPr>
+          <w:b/>
+          <w:bCs/>
+          <w:noProof/>
+        </w:rPr>
+        <w:t>Separación de responsabilidades</w:t>
+      </w:r>
+    </w:p>
+    <w:p>
+      <w:pPr>
+        <w:tabs>
+          <w:tab w:val="num" w:pos="720"/>
+        </w:tabs>
+        <w:rPr>
+          <w:noProof/>
+        </w:rPr>
+      </w:pPr>
+      <w:r>
+        <w:rPr>
+          <w:noProof/>
+        </w:rPr>
+        <w:t xml:space="preserve">AppMenu </w:t>
+      </w:r>
+      <w:r>
+        <w:rPr>
+          <w:b/>
+          <w:bCs/>
+          <w:noProof/>
+        </w:rPr>
+        <w:t>no accede directamente</w:t>
+      </w:r>
+      <w:r>
+        <w:rPr>
+          <w:noProof/>
+        </w:rPr>
+        <w:t xml:space="preserve"> a la base de datos ni maneja lógica de persistencia.</w:t>
+      </w:r>
+      <w:r>
+        <w:rPr>
+          <w:noProof/>
+        </w:rPr>
+        <w:t xml:space="preserve"> Sino que d</w:t>
+      </w:r>
+      <w:r>
+        <w:rPr>
+          <w:noProof/>
+        </w:rPr>
+        <w:t>elega en EmpleadoService y LegajoService</w:t>
+      </w:r>
+      <w:r>
+        <w:rPr>
+          <w:noProof/>
+        </w:rPr>
+        <w:t xml:space="preserve">. </w:t>
+      </w:r>
+    </w:p>
+    <w:p>
+      <w:pPr>
+        <w:rPr>
+          <w:noProof/>
+        </w:rPr>
+      </w:pPr>
+    </w:p>
+    <w:p>
+      <w:pPr>
+        <w:rPr>
+          <w:noProof/>
+        </w:rPr>
+      </w:pPr>
+    </w:p>
+    <w:p>
+      <w:pPr>
+        <w:rPr>
+          <w:noProof/>
+        </w:rPr>
+      </w:pPr>
+    </w:p>
+    <w:p>
+      <w:pPr>
+        <w:rPr>
+          <w:noProof/>
+        </w:rPr>
+      </w:pPr>
+    </w:p>
+    <w:p>
+      <w:pPr>
+        <w:rPr>
+          <w:b/>
+          <w:bCs/>
+          <w:noProof/>
+        </w:rPr>
+      </w:pPr>
+    </w:p>
+    <w:p>
+      <w:pPr>
+        <w:rPr>
+          <w:i/>
+          <w:iCs/>
+          <w:noProof/>
+          <w:sz w:val="28"/>
+          <w:szCs w:val="28"/>
+        </w:rPr>
+      </w:pPr>
+      <w:r>
+        <w:rPr>
+          <w:i/>
+          <w:iCs/>
+          <w:noProof/>
+          <w:sz w:val="28"/>
+          <w:szCs w:val="28"/>
+        </w:rPr>
+        <w:lastRenderedPageBreak/>
+        <w:t>Conclusi</w:t>
+      </w:r>
+      <w:r>
+        <w:rPr>
+          <w:i/>
+          <w:iCs/>
+          <w:noProof/>
+          <w:sz w:val="28"/>
+          <w:szCs w:val="28"/>
+        </w:rPr>
+        <w:t>ón</w:t>
+      </w:r>
+    </w:p>
+    <w:p>
+      <w:pPr>
+        <w:rPr>
+          <w:noProof/>
+        </w:rPr>
+      </w:pPr>
+      <w:r>
+        <w:rPr>
+          <w:noProof/>
+        </w:rPr>
+        <w:t>El diseño de esta aplicación refleja buenas prácticas como:</w:t>
+      </w:r>
+    </w:p>
+    <w:p>
+      <w:pPr>
+        <w:numPr>
+          <w:ilvl w:val="0"/>
+          <w:numId w:val="26"/>
+        </w:numPr>
+        <w:rPr>
+          <w:noProof/>
+        </w:rPr>
+      </w:pPr>
+      <w:r>
+        <w:rPr>
+          <w:noProof/>
+        </w:rPr>
+        <w:t>Separación de responsabilidades.</w:t>
+      </w:r>
+    </w:p>
+    <w:p>
+      <w:pPr>
+        <w:numPr>
+          <w:ilvl w:val="0"/>
+          <w:numId w:val="26"/>
+        </w:numPr>
+        <w:rPr>
+          <w:noProof/>
+        </w:rPr>
+      </w:pPr>
+      <w:r>
+        <w:rPr>
+          <w:noProof/>
+        </w:rPr>
+        <w:t>Manejo centralizado de entradas de usuario.</w:t>
+      </w:r>
+    </w:p>
+    <w:p>
+      <w:pPr>
+        <w:numPr>
+          <w:ilvl w:val="0"/>
+          <w:numId w:val="26"/>
+        </w:numPr>
+        <w:rPr>
+          <w:noProof/>
+        </w:rPr>
+      </w:pPr>
+      <w:r>
+        <w:rPr>
+          <w:noProof/>
+        </w:rPr>
+        <w:t>Uso de servicios para encapsular la lógica de negocio.</w:t>
+      </w:r>
+    </w:p>
+    <w:p>
+      <w:pPr>
+        <w:numPr>
+          <w:ilvl w:val="0"/>
+          <w:numId w:val="26"/>
+        </w:numPr>
+        <w:rPr>
+          <w:noProof/>
+        </w:rPr>
+      </w:pPr>
+      <w:r>
+        <w:rPr>
+          <w:noProof/>
+        </w:rPr>
+        <w:t>Validación exhaustiva de entradas.</w:t>
+      </w:r>
+    </w:p>
+    <w:p>
+      <w:pPr>
+        <w:rPr>
+          <w:b/>
+          <w:bCs/>
+          <w:noProof/>
+        </w:rPr>
+      </w:pPr>
+    </w:p>
     <w:sectPr>
-      <w:headerReference w:type="default" r:id="rId23"/>
+      <w:headerReference w:type="default" r:id="rId27"/>
       <w:pgSz w:w="11906" w:h="16838"/>
       <w:pgMar w:top="1417" w:right="1701" w:bottom="1417" w:left="1701" w:header="708" w:footer="708" w:gutter="0"/>
       <w:cols w:space="708"/>
@@ -4157,6 +5224,155 @@
 <file path=word/numbering.xml><?xml version="1.0" encoding="utf-8"?>
 <w:numbering xmlns:wpc="http://schemas.microsoft.com/office/word/2010/wordprocessingCanvas" xmlns:cx="http://schemas.microsoft.com/office/drawing/2014/chartex" xmlns:cx1="http://schemas.microsoft.com/office/drawing/2015/9/8/chartex" xmlns:cx2="http://schemas.microsoft.com/office/drawing/2015/10/21/chartex" xmlns:cx3="http://schemas.microsoft.com/office/drawing/2016/5/9/chartex" xmlns:cx4="http://schemas.microsoft.com/office/drawing/2016/5/10/chartex" xmlns:cx5="http://schemas.microsoft.com/office/drawing/2016/5/11/chartex" xmlns:cx6="http://schemas.microsoft.com/office/drawing/2016/5/12/chartex" xmlns:cx7="http://schemas.microsoft.com/office/drawing/2016/5/13/chartex" xmlns:cx8="http://schemas.microsoft.com/office/drawing/2016/5/14/chartex" xmlns:mc="http://schemas.openxmlformats.org/markup-compatibility/2006" xmlns:aink="http://schemas.microsoft.com/office/drawing/2016/ink" xmlns:am3d="http://schemas.microsoft.com/office/drawing/2017/model3d" xmlns:o="urn:schemas-microsoft-com:office:office" xmlns:oel="http://schemas.microsoft.com/office/2019/extlst" xmlns:r="http://schemas.openxmlformats.org/officeDocument/2006/relationships" xmlns:m="http://schemas.openxmlformats.org/officeDocument/2006/math" xmlns:v="urn:schemas-microsoft-com:vml" xmlns:wp14="http://schemas.microsoft.com/office/word/2010/wordprocessingDrawing" xmlns:wp="http://schemas.openxmlformats.org/drawingml/2006/wordprocessingDrawing" xmlns:w10="urn:schemas-microsoft-com:office:word" xmlns:w="http://schemas.openxmlformats.org/wordprocessingml/2006/main" xmlns:w14="http://schemas.microsoft.com/office/word/2010/wordml" xmlns:w15="http://schemas.microsoft.com/office/word/2012/wordml" xmlns:w16cex="http://schemas.microsoft.com/office/word/2018/wordml/cex" xmlns:w16cid="http://schemas.microsoft.com/office/word/2016/wordml/cid" xmlns:w16="http://schemas.microsoft.com/office/word/2018/wordml" xmlns:w16du="http://schemas.microsoft.com/office/word/2023/wordml/word16du" xmlns:w16sdtdh="http://schemas.microsoft.com/office/word/2020/wordml/sdtdatahash" xmlns:w16sdtfl="http://schemas.microsoft.com/office/word/2024/wordml/sdtformatlock" xmlns:w16se="http://schemas.microsoft.com/office/word/2015/wordml/symex" xmlns:wpg="http://schemas.microsoft.com/office/word/2010/wordprocessingGroup" xmlns:wpi="http://schemas.microsoft.com/office/word/2010/wordprocessingInk" xmlns:wne="http://schemas.microsoft.com/office/word/2006/wordml" xmlns:wps="http://schemas.microsoft.com/office/word/2010/wordprocessingShape" mc:Ignorable="w14 w15 w16se w16cid w16 w16cex w16sdtdh w16sdtfl w16du wp14">
   <w:abstractNum w:abstractNumId="0" w15:restartNumberingAfterBreak="0">
+    <w:nsid w:val="033F2FDF"/>
+    <w:multiLevelType w:val="multilevel"/>
+    <w:tmpl w:val="60B6BF82"/>
+    <w:lvl w:ilvl="0">
+      <w:start w:val="1"/>
+      <w:numFmt w:val="bullet"/>
+      <w:lvlText w:val=""/>
+      <w:lvlJc w:val="left"/>
+      <w:pPr>
+        <w:tabs>
+          <w:tab w:val="num" w:pos="720"/>
+        </w:tabs>
+        <w:ind w:left="720" w:hanging="360"/>
+      </w:pPr>
+      <w:rPr>
+        <w:rFonts w:ascii="Symbol" w:hAnsi="Symbol" w:hint="default"/>
+        <w:sz w:val="20"/>
+      </w:rPr>
+    </w:lvl>
+    <w:lvl w:ilvl="1" w:tentative="1">
+      <w:start w:val="1"/>
+      <w:numFmt w:val="bullet"/>
+      <w:lvlText w:val=""/>
+      <w:lvlJc w:val="left"/>
+      <w:pPr>
+        <w:tabs>
+          <w:tab w:val="num" w:pos="1440"/>
+        </w:tabs>
+        <w:ind w:left="1440" w:hanging="360"/>
+      </w:pPr>
+      <w:rPr>
+        <w:rFonts w:ascii="Symbol" w:hAnsi="Symbol" w:hint="default"/>
+        <w:sz w:val="20"/>
+      </w:rPr>
+    </w:lvl>
+    <w:lvl w:ilvl="2" w:tentative="1">
+      <w:start w:val="1"/>
+      <w:numFmt w:val="bullet"/>
+      <w:lvlText w:val=""/>
+      <w:lvlJc w:val="left"/>
+      <w:pPr>
+        <w:tabs>
+          <w:tab w:val="num" w:pos="2160"/>
+        </w:tabs>
+        <w:ind w:left="2160" w:hanging="360"/>
+      </w:pPr>
+      <w:rPr>
+        <w:rFonts w:ascii="Symbol" w:hAnsi="Symbol" w:hint="default"/>
+        <w:sz w:val="20"/>
+      </w:rPr>
+    </w:lvl>
+    <w:lvl w:ilvl="3" w:tentative="1">
+      <w:start w:val="1"/>
+      <w:numFmt w:val="bullet"/>
+      <w:lvlText w:val=""/>
+      <w:lvlJc w:val="left"/>
+      <w:pPr>
+        <w:tabs>
+          <w:tab w:val="num" w:pos="2880"/>
+        </w:tabs>
+        <w:ind w:left="2880" w:hanging="360"/>
+      </w:pPr>
+      <w:rPr>
+        <w:rFonts w:ascii="Symbol" w:hAnsi="Symbol" w:hint="default"/>
+        <w:sz w:val="20"/>
+      </w:rPr>
+    </w:lvl>
+    <w:lvl w:ilvl="4" w:tentative="1">
+      <w:start w:val="1"/>
+      <w:numFmt w:val="bullet"/>
+      <w:lvlText w:val=""/>
+      <w:lvlJc w:val="left"/>
+      <w:pPr>
+        <w:tabs>
+          <w:tab w:val="num" w:pos="3600"/>
+        </w:tabs>
+        <w:ind w:left="3600" w:hanging="360"/>
+      </w:pPr>
+      <w:rPr>
+        <w:rFonts w:ascii="Symbol" w:hAnsi="Symbol" w:hint="default"/>
+        <w:sz w:val="20"/>
+      </w:rPr>
+    </w:lvl>
+    <w:lvl w:ilvl="5" w:tentative="1">
+      <w:start w:val="1"/>
+      <w:numFmt w:val="bullet"/>
+      <w:lvlText w:val=""/>
+      <w:lvlJc w:val="left"/>
+      <w:pPr>
+        <w:tabs>
+          <w:tab w:val="num" w:pos="4320"/>
+        </w:tabs>
+        <w:ind w:left="4320" w:hanging="360"/>
+      </w:pPr>
+      <w:rPr>
+        <w:rFonts w:ascii="Symbol" w:hAnsi="Symbol" w:hint="default"/>
+        <w:sz w:val="20"/>
+      </w:rPr>
+    </w:lvl>
+    <w:lvl w:ilvl="6" w:tentative="1">
+      <w:start w:val="1"/>
+      <w:numFmt w:val="bullet"/>
+      <w:lvlText w:val=""/>
+      <w:lvlJc w:val="left"/>
+      <w:pPr>
+        <w:tabs>
+          <w:tab w:val="num" w:pos="5040"/>
+        </w:tabs>
+        <w:ind w:left="5040" w:hanging="360"/>
+      </w:pPr>
+      <w:rPr>
+        <w:rFonts w:ascii="Symbol" w:hAnsi="Symbol" w:hint="default"/>
+        <w:sz w:val="20"/>
+      </w:rPr>
+    </w:lvl>
+    <w:lvl w:ilvl="7" w:tentative="1">
+      <w:start w:val="1"/>
+      <w:numFmt w:val="bullet"/>
+      <w:lvlText w:val=""/>
+      <w:lvlJc w:val="left"/>
+      <w:pPr>
+        <w:tabs>
+          <w:tab w:val="num" w:pos="5760"/>
+        </w:tabs>
+        <w:ind w:left="5760" w:hanging="360"/>
+      </w:pPr>
+      <w:rPr>
+        <w:rFonts w:ascii="Symbol" w:hAnsi="Symbol" w:hint="default"/>
+        <w:sz w:val="20"/>
+      </w:rPr>
+    </w:lvl>
+    <w:lvl w:ilvl="8" w:tentative="1">
+      <w:start w:val="1"/>
+      <w:numFmt w:val="bullet"/>
+      <w:lvlText w:val=""/>
+      <w:lvlJc w:val="left"/>
+      <w:pPr>
+        <w:tabs>
+          <w:tab w:val="num" w:pos="6480"/>
+        </w:tabs>
+        <w:ind w:left="6480" w:hanging="360"/>
+      </w:pPr>
+      <w:rPr>
+        <w:rFonts w:ascii="Symbol" w:hAnsi="Symbol" w:hint="default"/>
+        <w:sz w:val="20"/>
+      </w:rPr>
+    </w:lvl>
+  </w:abstractNum>
+  <w:abstractNum w:abstractNumId="1" w15:restartNumberingAfterBreak="0">
     <w:nsid w:val="037A1D7E"/>
     <w:multiLevelType w:val="multilevel"/>
     <w:tmpl w:val="36DA9988"/>
@@ -4305,7 +5521,156 @@
       </w:rPr>
     </w:lvl>
   </w:abstractNum>
-  <w:abstractNum w:abstractNumId="1" w15:restartNumberingAfterBreak="0">
+  <w:abstractNum w:abstractNumId="2" w15:restartNumberingAfterBreak="0">
+    <w:nsid w:val="04A856A5"/>
+    <w:multiLevelType w:val="multilevel"/>
+    <w:tmpl w:val="61E05A94"/>
+    <w:lvl w:ilvl="0">
+      <w:start w:val="1"/>
+      <w:numFmt w:val="bullet"/>
+      <w:lvlText w:val=""/>
+      <w:lvlJc w:val="left"/>
+      <w:pPr>
+        <w:tabs>
+          <w:tab w:val="num" w:pos="720"/>
+        </w:tabs>
+        <w:ind w:left="720" w:hanging="360"/>
+      </w:pPr>
+      <w:rPr>
+        <w:rFonts w:ascii="Symbol" w:hAnsi="Symbol" w:hint="default"/>
+        <w:sz w:val="20"/>
+      </w:rPr>
+    </w:lvl>
+    <w:lvl w:ilvl="1" w:tentative="1">
+      <w:start w:val="1"/>
+      <w:numFmt w:val="bullet"/>
+      <w:lvlText w:val=""/>
+      <w:lvlJc w:val="left"/>
+      <w:pPr>
+        <w:tabs>
+          <w:tab w:val="num" w:pos="1440"/>
+        </w:tabs>
+        <w:ind w:left="1440" w:hanging="360"/>
+      </w:pPr>
+      <w:rPr>
+        <w:rFonts w:ascii="Symbol" w:hAnsi="Symbol" w:hint="default"/>
+        <w:sz w:val="20"/>
+      </w:rPr>
+    </w:lvl>
+    <w:lvl w:ilvl="2" w:tentative="1">
+      <w:start w:val="1"/>
+      <w:numFmt w:val="bullet"/>
+      <w:lvlText w:val=""/>
+      <w:lvlJc w:val="left"/>
+      <w:pPr>
+        <w:tabs>
+          <w:tab w:val="num" w:pos="2160"/>
+        </w:tabs>
+        <w:ind w:left="2160" w:hanging="360"/>
+      </w:pPr>
+      <w:rPr>
+        <w:rFonts w:ascii="Symbol" w:hAnsi="Symbol" w:hint="default"/>
+        <w:sz w:val="20"/>
+      </w:rPr>
+    </w:lvl>
+    <w:lvl w:ilvl="3" w:tentative="1">
+      <w:start w:val="1"/>
+      <w:numFmt w:val="bullet"/>
+      <w:lvlText w:val=""/>
+      <w:lvlJc w:val="left"/>
+      <w:pPr>
+        <w:tabs>
+          <w:tab w:val="num" w:pos="2880"/>
+        </w:tabs>
+        <w:ind w:left="2880" w:hanging="360"/>
+      </w:pPr>
+      <w:rPr>
+        <w:rFonts w:ascii="Symbol" w:hAnsi="Symbol" w:hint="default"/>
+        <w:sz w:val="20"/>
+      </w:rPr>
+    </w:lvl>
+    <w:lvl w:ilvl="4" w:tentative="1">
+      <w:start w:val="1"/>
+      <w:numFmt w:val="bullet"/>
+      <w:lvlText w:val=""/>
+      <w:lvlJc w:val="left"/>
+      <w:pPr>
+        <w:tabs>
+          <w:tab w:val="num" w:pos="3600"/>
+        </w:tabs>
+        <w:ind w:left="3600" w:hanging="360"/>
+      </w:pPr>
+      <w:rPr>
+        <w:rFonts w:ascii="Symbol" w:hAnsi="Symbol" w:hint="default"/>
+        <w:sz w:val="20"/>
+      </w:rPr>
+    </w:lvl>
+    <w:lvl w:ilvl="5" w:tentative="1">
+      <w:start w:val="1"/>
+      <w:numFmt w:val="bullet"/>
+      <w:lvlText w:val=""/>
+      <w:lvlJc w:val="left"/>
+      <w:pPr>
+        <w:tabs>
+          <w:tab w:val="num" w:pos="4320"/>
+        </w:tabs>
+        <w:ind w:left="4320" w:hanging="360"/>
+      </w:pPr>
+      <w:rPr>
+        <w:rFonts w:ascii="Symbol" w:hAnsi="Symbol" w:hint="default"/>
+        <w:sz w:val="20"/>
+      </w:rPr>
+    </w:lvl>
+    <w:lvl w:ilvl="6" w:tentative="1">
+      <w:start w:val="1"/>
+      <w:numFmt w:val="bullet"/>
+      <w:lvlText w:val=""/>
+      <w:lvlJc w:val="left"/>
+      <w:pPr>
+        <w:tabs>
+          <w:tab w:val="num" w:pos="5040"/>
+        </w:tabs>
+        <w:ind w:left="5040" w:hanging="360"/>
+      </w:pPr>
+      <w:rPr>
+        <w:rFonts w:ascii="Symbol" w:hAnsi="Symbol" w:hint="default"/>
+        <w:sz w:val="20"/>
+      </w:rPr>
+    </w:lvl>
+    <w:lvl w:ilvl="7" w:tentative="1">
+      <w:start w:val="1"/>
+      <w:numFmt w:val="bullet"/>
+      <w:lvlText w:val=""/>
+      <w:lvlJc w:val="left"/>
+      <w:pPr>
+        <w:tabs>
+          <w:tab w:val="num" w:pos="5760"/>
+        </w:tabs>
+        <w:ind w:left="5760" w:hanging="360"/>
+      </w:pPr>
+      <w:rPr>
+        <w:rFonts w:ascii="Symbol" w:hAnsi="Symbol" w:hint="default"/>
+        <w:sz w:val="20"/>
+      </w:rPr>
+    </w:lvl>
+    <w:lvl w:ilvl="8" w:tentative="1">
+      <w:start w:val="1"/>
+      <w:numFmt w:val="bullet"/>
+      <w:lvlText w:val=""/>
+      <w:lvlJc w:val="left"/>
+      <w:pPr>
+        <w:tabs>
+          <w:tab w:val="num" w:pos="6480"/>
+        </w:tabs>
+        <w:ind w:left="6480" w:hanging="360"/>
+      </w:pPr>
+      <w:rPr>
+        <w:rFonts w:ascii="Symbol" w:hAnsi="Symbol" w:hint="default"/>
+        <w:sz w:val="20"/>
+      </w:rPr>
+    </w:lvl>
+  </w:abstractNum>
+  <w:abstractNum w:abstractNumId="3" w15:restartNumberingAfterBreak="0">
     <w:nsid w:val="091762BF"/>
     <w:multiLevelType w:val="hybridMultilevel"/>
     <w:tmpl w:val="E976E5C0"/>
@@ -4418,7 +5783,7 @@
       </w:rPr>
     </w:lvl>
   </w:abstractNum>
-  <w:abstractNum w:abstractNumId="2" w15:restartNumberingAfterBreak="0">
+  <w:abstractNum w:abstractNumId="4" w15:restartNumberingAfterBreak="0">
     <w:nsid w:val="0E8839E9"/>
     <w:multiLevelType w:val="hybridMultilevel"/>
     <w:tmpl w:val="E32CB6B6"/>
@@ -4531,7 +5896,7 @@
       </w:rPr>
     </w:lvl>
   </w:abstractNum>
-  <w:abstractNum w:abstractNumId="3" w15:restartNumberingAfterBreak="0">
+  <w:abstractNum w:abstractNumId="5" w15:restartNumberingAfterBreak="0">
     <w:nsid w:val="17D80177"/>
     <w:multiLevelType w:val="multilevel"/>
     <w:tmpl w:val="D4D47230"/>
@@ -4680,7 +6045,305 @@
       </w:rPr>
     </w:lvl>
   </w:abstractNum>
-  <w:abstractNum w:abstractNumId="4" w15:restartNumberingAfterBreak="0">
+  <w:abstractNum w:abstractNumId="6" w15:restartNumberingAfterBreak="0">
+    <w:nsid w:val="18FE0089"/>
+    <w:multiLevelType w:val="multilevel"/>
+    <w:tmpl w:val="7938FF68"/>
+    <w:lvl w:ilvl="0">
+      <w:start w:val="1"/>
+      <w:numFmt w:val="bullet"/>
+      <w:lvlText w:val=""/>
+      <w:lvlJc w:val="left"/>
+      <w:pPr>
+        <w:tabs>
+          <w:tab w:val="num" w:pos="720"/>
+        </w:tabs>
+        <w:ind w:left="720" w:hanging="360"/>
+      </w:pPr>
+      <w:rPr>
+        <w:rFonts w:ascii="Symbol" w:hAnsi="Symbol" w:hint="default"/>
+        <w:sz w:val="20"/>
+      </w:rPr>
+    </w:lvl>
+    <w:lvl w:ilvl="1" w:tentative="1">
+      <w:start w:val="1"/>
+      <w:numFmt w:val="bullet"/>
+      <w:lvlText w:val=""/>
+      <w:lvlJc w:val="left"/>
+      <w:pPr>
+        <w:tabs>
+          <w:tab w:val="num" w:pos="1440"/>
+        </w:tabs>
+        <w:ind w:left="1440" w:hanging="360"/>
+      </w:pPr>
+      <w:rPr>
+        <w:rFonts w:ascii="Symbol" w:hAnsi="Symbol" w:hint="default"/>
+        <w:sz w:val="20"/>
+      </w:rPr>
+    </w:lvl>
+    <w:lvl w:ilvl="2" w:tentative="1">
+      <w:start w:val="1"/>
+      <w:numFmt w:val="bullet"/>
+      <w:lvlText w:val=""/>
+      <w:lvlJc w:val="left"/>
+      <w:pPr>
+        <w:tabs>
+          <w:tab w:val="num" w:pos="2160"/>
+        </w:tabs>
+        <w:ind w:left="2160" w:hanging="360"/>
+      </w:pPr>
+      <w:rPr>
+        <w:rFonts w:ascii="Symbol" w:hAnsi="Symbol" w:hint="default"/>
+        <w:sz w:val="20"/>
+      </w:rPr>
+    </w:lvl>
+    <w:lvl w:ilvl="3" w:tentative="1">
+      <w:start w:val="1"/>
+      <w:numFmt w:val="bullet"/>
+      <w:lvlText w:val=""/>
+      <w:lvlJc w:val="left"/>
+      <w:pPr>
+        <w:tabs>
+          <w:tab w:val="num" w:pos="2880"/>
+        </w:tabs>
+        <w:ind w:left="2880" w:hanging="360"/>
+      </w:pPr>
+      <w:rPr>
+        <w:rFonts w:ascii="Symbol" w:hAnsi="Symbol" w:hint="default"/>
+        <w:sz w:val="20"/>
+      </w:rPr>
+    </w:lvl>
+    <w:lvl w:ilvl="4" w:tentative="1">
+      <w:start w:val="1"/>
+      <w:numFmt w:val="bullet"/>
+      <w:lvlText w:val=""/>
+      <w:lvlJc w:val="left"/>
+      <w:pPr>
+        <w:tabs>
+          <w:tab w:val="num" w:pos="3600"/>
+        </w:tabs>
+        <w:ind w:left="3600" w:hanging="360"/>
+      </w:pPr>
+      <w:rPr>
+        <w:rFonts w:ascii="Symbol" w:hAnsi="Symbol" w:hint="default"/>
+        <w:sz w:val="20"/>
+      </w:rPr>
+    </w:lvl>
+    <w:lvl w:ilvl="5" w:tentative="1">
+      <w:start w:val="1"/>
+      <w:numFmt w:val="bullet"/>
+      <w:lvlText w:val=""/>
+      <w:lvlJc w:val="left"/>
+      <w:pPr>
+        <w:tabs>
+          <w:tab w:val="num" w:pos="4320"/>
+        </w:tabs>
+        <w:ind w:left="4320" w:hanging="360"/>
+      </w:pPr>
+      <w:rPr>
+        <w:rFonts w:ascii="Symbol" w:hAnsi="Symbol" w:hint="default"/>
+        <w:sz w:val="20"/>
+      </w:rPr>
+    </w:lvl>
+    <w:lvl w:ilvl="6" w:tentative="1">
+      <w:start w:val="1"/>
+      <w:numFmt w:val="bullet"/>
+      <w:lvlText w:val=""/>
+      <w:lvlJc w:val="left"/>
+      <w:pPr>
+        <w:tabs>
+          <w:tab w:val="num" w:pos="5040"/>
+        </w:tabs>
+        <w:ind w:left="5040" w:hanging="360"/>
+      </w:pPr>
+      <w:rPr>
+        <w:rFonts w:ascii="Symbol" w:hAnsi="Symbol" w:hint="default"/>
+        <w:sz w:val="20"/>
+      </w:rPr>
+    </w:lvl>
+    <w:lvl w:ilvl="7" w:tentative="1">
+      <w:start w:val="1"/>
+      <w:numFmt w:val="bullet"/>
+      <w:lvlText w:val=""/>
+      <w:lvlJc w:val="left"/>
+      <w:pPr>
+        <w:tabs>
+          <w:tab w:val="num" w:pos="5760"/>
+        </w:tabs>
+        <w:ind w:left="5760" w:hanging="360"/>
+      </w:pPr>
+      <w:rPr>
+        <w:rFonts w:ascii="Symbol" w:hAnsi="Symbol" w:hint="default"/>
+        <w:sz w:val="20"/>
+      </w:rPr>
+    </w:lvl>
+    <w:lvl w:ilvl="8" w:tentative="1">
+      <w:start w:val="1"/>
+      <w:numFmt w:val="bullet"/>
+      <w:lvlText w:val=""/>
+      <w:lvlJc w:val="left"/>
+      <w:pPr>
+        <w:tabs>
+          <w:tab w:val="num" w:pos="6480"/>
+        </w:tabs>
+        <w:ind w:left="6480" w:hanging="360"/>
+      </w:pPr>
+      <w:rPr>
+        <w:rFonts w:ascii="Symbol" w:hAnsi="Symbol" w:hint="default"/>
+        <w:sz w:val="20"/>
+      </w:rPr>
+    </w:lvl>
+  </w:abstractNum>
+  <w:abstractNum w:abstractNumId="7" w15:restartNumberingAfterBreak="0">
+    <w:nsid w:val="1C563702"/>
+    <w:multiLevelType w:val="multilevel"/>
+    <w:tmpl w:val="1E1C7EAE"/>
+    <w:lvl w:ilvl="0">
+      <w:start w:val="1"/>
+      <w:numFmt w:val="bullet"/>
+      <w:lvlText w:val=""/>
+      <w:lvlJc w:val="left"/>
+      <w:pPr>
+        <w:tabs>
+          <w:tab w:val="num" w:pos="720"/>
+        </w:tabs>
+        <w:ind w:left="720" w:hanging="360"/>
+      </w:pPr>
+      <w:rPr>
+        <w:rFonts w:ascii="Symbol" w:hAnsi="Symbol" w:hint="default"/>
+        <w:sz w:val="20"/>
+      </w:rPr>
+    </w:lvl>
+    <w:lvl w:ilvl="1" w:tentative="1">
+      <w:start w:val="1"/>
+      <w:numFmt w:val="bullet"/>
+      <w:lvlText w:val=""/>
+      <w:lvlJc w:val="left"/>
+      <w:pPr>
+        <w:tabs>
+          <w:tab w:val="num" w:pos="1440"/>
+        </w:tabs>
+        <w:ind w:left="1440" w:hanging="360"/>
+      </w:pPr>
+      <w:rPr>
+        <w:rFonts w:ascii="Symbol" w:hAnsi="Symbol" w:hint="default"/>
+        <w:sz w:val="20"/>
+      </w:rPr>
+    </w:lvl>
+    <w:lvl w:ilvl="2" w:tentative="1">
+      <w:start w:val="1"/>
+      <w:numFmt w:val="bullet"/>
+      <w:lvlText w:val=""/>
+      <w:lvlJc w:val="left"/>
+      <w:pPr>
+        <w:tabs>
+          <w:tab w:val="num" w:pos="2160"/>
+        </w:tabs>
+        <w:ind w:left="2160" w:hanging="360"/>
+      </w:pPr>
+      <w:rPr>
+        <w:rFonts w:ascii="Symbol" w:hAnsi="Symbol" w:hint="default"/>
+        <w:sz w:val="20"/>
+      </w:rPr>
+    </w:lvl>
+    <w:lvl w:ilvl="3" w:tentative="1">
+      <w:start w:val="1"/>
+      <w:numFmt w:val="bullet"/>
+      <w:lvlText w:val=""/>
+      <w:lvlJc w:val="left"/>
+      <w:pPr>
+        <w:tabs>
+          <w:tab w:val="num" w:pos="2880"/>
+        </w:tabs>
+        <w:ind w:left="2880" w:hanging="360"/>
+      </w:pPr>
+      <w:rPr>
+        <w:rFonts w:ascii="Symbol" w:hAnsi="Symbol" w:hint="default"/>
+        <w:sz w:val="20"/>
+      </w:rPr>
+    </w:lvl>
+    <w:lvl w:ilvl="4" w:tentative="1">
+      <w:start w:val="1"/>
+      <w:numFmt w:val="bullet"/>
+      <w:lvlText w:val=""/>
+      <w:lvlJc w:val="left"/>
+      <w:pPr>
+        <w:tabs>
+          <w:tab w:val="num" w:pos="3600"/>
+        </w:tabs>
+        <w:ind w:left="3600" w:hanging="360"/>
+      </w:pPr>
+      <w:rPr>
+        <w:rFonts w:ascii="Symbol" w:hAnsi="Symbol" w:hint="default"/>
+        <w:sz w:val="20"/>
+      </w:rPr>
+    </w:lvl>
+    <w:lvl w:ilvl="5" w:tentative="1">
+      <w:start w:val="1"/>
+      <w:numFmt w:val="bullet"/>
+      <w:lvlText w:val=""/>
+      <w:lvlJc w:val="left"/>
+      <w:pPr>
+        <w:tabs>
+          <w:tab w:val="num" w:pos="4320"/>
+        </w:tabs>
+        <w:ind w:left="4320" w:hanging="360"/>
+      </w:pPr>
+      <w:rPr>
+        <w:rFonts w:ascii="Symbol" w:hAnsi="Symbol" w:hint="default"/>
+        <w:sz w:val="20"/>
+      </w:rPr>
+    </w:lvl>
+    <w:lvl w:ilvl="6" w:tentative="1">
+      <w:start w:val="1"/>
+      <w:numFmt w:val="bullet"/>
+      <w:lvlText w:val=""/>
+      <w:lvlJc w:val="left"/>
+      <w:pPr>
+        <w:tabs>
+          <w:tab w:val="num" w:pos="5040"/>
+        </w:tabs>
+        <w:ind w:left="5040" w:hanging="360"/>
+      </w:pPr>
+      <w:rPr>
+        <w:rFonts w:ascii="Symbol" w:hAnsi="Symbol" w:hint="default"/>
+        <w:sz w:val="20"/>
+      </w:rPr>
+    </w:lvl>
+    <w:lvl w:ilvl="7" w:tentative="1">
+      <w:start w:val="1"/>
+      <w:numFmt w:val="bullet"/>
+      <w:lvlText w:val=""/>
+      <w:lvlJc w:val="left"/>
+      <w:pPr>
+        <w:tabs>
+          <w:tab w:val="num" w:pos="5760"/>
+        </w:tabs>
+        <w:ind w:left="5760" w:hanging="360"/>
+      </w:pPr>
+      <w:rPr>
+        <w:rFonts w:ascii="Symbol" w:hAnsi="Symbol" w:hint="default"/>
+        <w:sz w:val="20"/>
+      </w:rPr>
+    </w:lvl>
+    <w:lvl w:ilvl="8" w:tentative="1">
+      <w:start w:val="1"/>
+      <w:numFmt w:val="bullet"/>
+      <w:lvlText w:val=""/>
+      <w:lvlJc w:val="left"/>
+      <w:pPr>
+        <w:tabs>
+          <w:tab w:val="num" w:pos="6480"/>
+        </w:tabs>
+        <w:ind w:left="6480" w:hanging="360"/>
+      </w:pPr>
+      <w:rPr>
+        <w:rFonts w:ascii="Symbol" w:hAnsi="Symbol" w:hint="default"/>
+        <w:sz w:val="20"/>
+      </w:rPr>
+    </w:lvl>
+  </w:abstractNum>
+  <w:abstractNum w:abstractNumId="8" w15:restartNumberingAfterBreak="0">
     <w:nsid w:val="206F67D1"/>
     <w:multiLevelType w:val="hybridMultilevel"/>
     <w:tmpl w:val="87263FE4"/>
@@ -4793,7 +6456,7 @@
       </w:rPr>
     </w:lvl>
   </w:abstractNum>
-  <w:abstractNum w:abstractNumId="5" w15:restartNumberingAfterBreak="0">
+  <w:abstractNum w:abstractNumId="9" w15:restartNumberingAfterBreak="0">
     <w:nsid w:val="22665AD6"/>
     <w:multiLevelType w:val="hybridMultilevel"/>
     <w:tmpl w:val="3586D7F2"/>
@@ -4905,7 +6568,7 @@
       </w:rPr>
     </w:lvl>
   </w:abstractNum>
-  <w:abstractNum w:abstractNumId="6" w15:restartNumberingAfterBreak="0">
+  <w:abstractNum w:abstractNumId="10" w15:restartNumberingAfterBreak="0">
     <w:nsid w:val="23704058"/>
     <w:multiLevelType w:val="multilevel"/>
     <w:tmpl w:val="7790663C"/>
@@ -5054,7 +6717,156 @@
       </w:rPr>
     </w:lvl>
   </w:abstractNum>
-  <w:abstractNum w:abstractNumId="7" w15:restartNumberingAfterBreak="0">
+  <w:abstractNum w:abstractNumId="11" w15:restartNumberingAfterBreak="0">
+    <w:nsid w:val="27F04A82"/>
+    <w:multiLevelType w:val="multilevel"/>
+    <w:tmpl w:val="20A84BFC"/>
+    <w:lvl w:ilvl="0">
+      <w:start w:val="1"/>
+      <w:numFmt w:val="bullet"/>
+      <w:lvlText w:val=""/>
+      <w:lvlJc w:val="left"/>
+      <w:pPr>
+        <w:tabs>
+          <w:tab w:val="num" w:pos="720"/>
+        </w:tabs>
+        <w:ind w:left="720" w:hanging="360"/>
+      </w:pPr>
+      <w:rPr>
+        <w:rFonts w:ascii="Symbol" w:hAnsi="Symbol" w:hint="default"/>
+        <w:sz w:val="20"/>
+      </w:rPr>
+    </w:lvl>
+    <w:lvl w:ilvl="1" w:tentative="1">
+      <w:start w:val="1"/>
+      <w:numFmt w:val="bullet"/>
+      <w:lvlText w:val=""/>
+      <w:lvlJc w:val="left"/>
+      <w:pPr>
+        <w:tabs>
+          <w:tab w:val="num" w:pos="1440"/>
+        </w:tabs>
+        <w:ind w:left="1440" w:hanging="360"/>
+      </w:pPr>
+      <w:rPr>
+        <w:rFonts w:ascii="Symbol" w:hAnsi="Symbol" w:hint="default"/>
+        <w:sz w:val="20"/>
+      </w:rPr>
+    </w:lvl>
+    <w:lvl w:ilvl="2" w:tentative="1">
+      <w:start w:val="1"/>
+      <w:numFmt w:val="bullet"/>
+      <w:lvlText w:val=""/>
+      <w:lvlJc w:val="left"/>
+      <w:pPr>
+        <w:tabs>
+          <w:tab w:val="num" w:pos="2160"/>
+        </w:tabs>
+        <w:ind w:left="2160" w:hanging="360"/>
+      </w:pPr>
+      <w:rPr>
+        <w:rFonts w:ascii="Symbol" w:hAnsi="Symbol" w:hint="default"/>
+        <w:sz w:val="20"/>
+      </w:rPr>
+    </w:lvl>
+    <w:lvl w:ilvl="3" w:tentative="1">
+      <w:start w:val="1"/>
+      <w:numFmt w:val="bullet"/>
+      <w:lvlText w:val=""/>
+      <w:lvlJc w:val="left"/>
+      <w:pPr>
+        <w:tabs>
+          <w:tab w:val="num" w:pos="2880"/>
+        </w:tabs>
+        <w:ind w:left="2880" w:hanging="360"/>
+      </w:pPr>
+      <w:rPr>
+        <w:rFonts w:ascii="Symbol" w:hAnsi="Symbol" w:hint="default"/>
+        <w:sz w:val="20"/>
+      </w:rPr>
+    </w:lvl>
+    <w:lvl w:ilvl="4" w:tentative="1">
+      <w:start w:val="1"/>
+      <w:numFmt w:val="bullet"/>
+      <w:lvlText w:val=""/>
+      <w:lvlJc w:val="left"/>
+      <w:pPr>
+        <w:tabs>
+          <w:tab w:val="num" w:pos="3600"/>
+        </w:tabs>
+        <w:ind w:left="3600" w:hanging="360"/>
+      </w:pPr>
+      <w:rPr>
+        <w:rFonts w:ascii="Symbol" w:hAnsi="Symbol" w:hint="default"/>
+        <w:sz w:val="20"/>
+      </w:rPr>
+    </w:lvl>
+    <w:lvl w:ilvl="5" w:tentative="1">
+      <w:start w:val="1"/>
+      <w:numFmt w:val="bullet"/>
+      <w:lvlText w:val=""/>
+      <w:lvlJc w:val="left"/>
+      <w:pPr>
+        <w:tabs>
+          <w:tab w:val="num" w:pos="4320"/>
+        </w:tabs>
+        <w:ind w:left="4320" w:hanging="360"/>
+      </w:pPr>
+      <w:rPr>
+        <w:rFonts w:ascii="Symbol" w:hAnsi="Symbol" w:hint="default"/>
+        <w:sz w:val="20"/>
+      </w:rPr>
+    </w:lvl>
+    <w:lvl w:ilvl="6" w:tentative="1">
+      <w:start w:val="1"/>
+      <w:numFmt w:val="bullet"/>
+      <w:lvlText w:val=""/>
+      <w:lvlJc w:val="left"/>
+      <w:pPr>
+        <w:tabs>
+          <w:tab w:val="num" w:pos="5040"/>
+        </w:tabs>
+        <w:ind w:left="5040" w:hanging="360"/>
+      </w:pPr>
+      <w:rPr>
+        <w:rFonts w:ascii="Symbol" w:hAnsi="Symbol" w:hint="default"/>
+        <w:sz w:val="20"/>
+      </w:rPr>
+    </w:lvl>
+    <w:lvl w:ilvl="7" w:tentative="1">
+      <w:start w:val="1"/>
+      <w:numFmt w:val="bullet"/>
+      <w:lvlText w:val=""/>
+      <w:lvlJc w:val="left"/>
+      <w:pPr>
+        <w:tabs>
+          <w:tab w:val="num" w:pos="5760"/>
+        </w:tabs>
+        <w:ind w:left="5760" w:hanging="360"/>
+      </w:pPr>
+      <w:rPr>
+        <w:rFonts w:ascii="Symbol" w:hAnsi="Symbol" w:hint="default"/>
+        <w:sz w:val="20"/>
+      </w:rPr>
+    </w:lvl>
+    <w:lvl w:ilvl="8" w:tentative="1">
+      <w:start w:val="1"/>
+      <w:numFmt w:val="bullet"/>
+      <w:lvlText w:val=""/>
+      <w:lvlJc w:val="left"/>
+      <w:pPr>
+        <w:tabs>
+          <w:tab w:val="num" w:pos="6480"/>
+        </w:tabs>
+        <w:ind w:left="6480" w:hanging="360"/>
+      </w:pPr>
+      <w:rPr>
+        <w:rFonts w:ascii="Symbol" w:hAnsi="Symbol" w:hint="default"/>
+        <w:sz w:val="20"/>
+      </w:rPr>
+    </w:lvl>
+  </w:abstractNum>
+  <w:abstractNum w:abstractNumId="12" w15:restartNumberingAfterBreak="0">
     <w:nsid w:val="28573D51"/>
     <w:multiLevelType w:val="hybridMultilevel"/>
     <w:tmpl w:val="FA841DC0"/>
@@ -5167,7 +6979,7 @@
       </w:rPr>
     </w:lvl>
   </w:abstractNum>
-  <w:abstractNum w:abstractNumId="8" w15:restartNumberingAfterBreak="0">
+  <w:abstractNum w:abstractNumId="13" w15:restartNumberingAfterBreak="0">
     <w:nsid w:val="2CC54CD9"/>
     <w:multiLevelType w:val="multilevel"/>
     <w:tmpl w:val="CF966206"/>
@@ -5316,7 +7128,7 @@
       </w:rPr>
     </w:lvl>
   </w:abstractNum>
-  <w:abstractNum w:abstractNumId="9" w15:restartNumberingAfterBreak="0">
+  <w:abstractNum w:abstractNumId="14" w15:restartNumberingAfterBreak="0">
     <w:nsid w:val="2F9072F9"/>
     <w:multiLevelType w:val="hybridMultilevel"/>
     <w:tmpl w:val="C9C4F5F6"/>
@@ -5429,7 +7241,7 @@
       </w:rPr>
     </w:lvl>
   </w:abstractNum>
-  <w:abstractNum w:abstractNumId="10" w15:restartNumberingAfterBreak="0">
+  <w:abstractNum w:abstractNumId="15" w15:restartNumberingAfterBreak="0">
     <w:nsid w:val="31764957"/>
     <w:multiLevelType w:val="hybridMultilevel"/>
     <w:tmpl w:val="66EE1156"/>
@@ -5542,7 +7354,7 @@
       </w:rPr>
     </w:lvl>
   </w:abstractNum>
-  <w:abstractNum w:abstractNumId="11" w15:restartNumberingAfterBreak="0">
+  <w:abstractNum w:abstractNumId="16" w15:restartNumberingAfterBreak="0">
     <w:nsid w:val="35456691"/>
     <w:multiLevelType w:val="multilevel"/>
     <w:tmpl w:val="09BAAA46"/>
@@ -5691,7 +7503,7 @@
       </w:rPr>
     </w:lvl>
   </w:abstractNum>
-  <w:abstractNum w:abstractNumId="12" w15:restartNumberingAfterBreak="0">
+  <w:abstractNum w:abstractNumId="17" w15:restartNumberingAfterBreak="0">
     <w:nsid w:val="4FEC5457"/>
     <w:multiLevelType w:val="hybridMultilevel"/>
     <w:tmpl w:val="0458E9DC"/>
@@ -5803,7 +7615,7 @@
       </w:rPr>
     </w:lvl>
   </w:abstractNum>
-  <w:abstractNum w:abstractNumId="13" w15:restartNumberingAfterBreak="0">
+  <w:abstractNum w:abstractNumId="18" w15:restartNumberingAfterBreak="0">
     <w:nsid w:val="54102A4F"/>
     <w:multiLevelType w:val="multilevel"/>
     <w:tmpl w:val="C05E7D38"/>
@@ -5952,7 +7764,7 @@
       </w:rPr>
     </w:lvl>
   </w:abstractNum>
-  <w:abstractNum w:abstractNumId="14" w15:restartNumberingAfterBreak="0">
+  <w:abstractNum w:abstractNumId="19" w15:restartNumberingAfterBreak="0">
     <w:nsid w:val="580A3780"/>
     <w:multiLevelType w:val="multilevel"/>
     <w:tmpl w:val="F41C5EB8"/>
@@ -6101,7 +7913,7 @@
       </w:rPr>
     </w:lvl>
   </w:abstractNum>
-  <w:abstractNum w:abstractNumId="15" w15:restartNumberingAfterBreak="0">
+  <w:abstractNum w:abstractNumId="20" w15:restartNumberingAfterBreak="0">
     <w:nsid w:val="5A6808B3"/>
     <w:multiLevelType w:val="hybridMultilevel"/>
     <w:tmpl w:val="3AA09B5A"/>
@@ -6214,7 +8026,7 @@
       </w:rPr>
     </w:lvl>
   </w:abstractNum>
-  <w:abstractNum w:abstractNumId="16" w15:restartNumberingAfterBreak="0">
+  <w:abstractNum w:abstractNumId="21" w15:restartNumberingAfterBreak="0">
     <w:nsid w:val="606B2BB5"/>
     <w:multiLevelType w:val="multilevel"/>
     <w:tmpl w:val="07AA67B6"/>
@@ -6363,7 +8175,7 @@
       </w:rPr>
     </w:lvl>
   </w:abstractNum>
-  <w:abstractNum w:abstractNumId="17" w15:restartNumberingAfterBreak="0">
+  <w:abstractNum w:abstractNumId="22" w15:restartNumberingAfterBreak="0">
     <w:nsid w:val="62FD5650"/>
     <w:multiLevelType w:val="hybridMultilevel"/>
     <w:tmpl w:val="73004234"/>
@@ -6476,7 +8288,156 @@
       </w:rPr>
     </w:lvl>
   </w:abstractNum>
-  <w:abstractNum w:abstractNumId="18" w15:restartNumberingAfterBreak="0">
+  <w:abstractNum w:abstractNumId="23" w15:restartNumberingAfterBreak="0">
+    <w:nsid w:val="651F1AEB"/>
+    <w:multiLevelType w:val="multilevel"/>
+    <w:tmpl w:val="C4F698BC"/>
+    <w:lvl w:ilvl="0">
+      <w:start w:val="1"/>
+      <w:numFmt w:val="bullet"/>
+      <w:lvlText w:val=""/>
+      <w:lvlJc w:val="left"/>
+      <w:pPr>
+        <w:tabs>
+          <w:tab w:val="num" w:pos="720"/>
+        </w:tabs>
+        <w:ind w:left="720" w:hanging="360"/>
+      </w:pPr>
+      <w:rPr>
+        <w:rFonts w:ascii="Symbol" w:hAnsi="Symbol" w:hint="default"/>
+        <w:sz w:val="20"/>
+      </w:rPr>
+    </w:lvl>
+    <w:lvl w:ilvl="1" w:tentative="1">
+      <w:start w:val="1"/>
+      <w:numFmt w:val="bullet"/>
+      <w:lvlText w:val=""/>
+      <w:lvlJc w:val="left"/>
+      <w:pPr>
+        <w:tabs>
+          <w:tab w:val="num" w:pos="1440"/>
+        </w:tabs>
+        <w:ind w:left="1440" w:hanging="360"/>
+      </w:pPr>
+      <w:rPr>
+        <w:rFonts w:ascii="Symbol" w:hAnsi="Symbol" w:hint="default"/>
+        <w:sz w:val="20"/>
+      </w:rPr>
+    </w:lvl>
+    <w:lvl w:ilvl="2" w:tentative="1">
+      <w:start w:val="1"/>
+      <w:numFmt w:val="bullet"/>
+      <w:lvlText w:val=""/>
+      <w:lvlJc w:val="left"/>
+      <w:pPr>
+        <w:tabs>
+          <w:tab w:val="num" w:pos="2160"/>
+        </w:tabs>
+        <w:ind w:left="2160" w:hanging="360"/>
+      </w:pPr>
+      <w:rPr>
+        <w:rFonts w:ascii="Symbol" w:hAnsi="Symbol" w:hint="default"/>
+        <w:sz w:val="20"/>
+      </w:rPr>
+    </w:lvl>
+    <w:lvl w:ilvl="3" w:tentative="1">
+      <w:start w:val="1"/>
+      <w:numFmt w:val="bullet"/>
+      <w:lvlText w:val=""/>
+      <w:lvlJc w:val="left"/>
+      <w:pPr>
+        <w:tabs>
+          <w:tab w:val="num" w:pos="2880"/>
+        </w:tabs>
+        <w:ind w:left="2880" w:hanging="360"/>
+      </w:pPr>
+      <w:rPr>
+        <w:rFonts w:ascii="Symbol" w:hAnsi="Symbol" w:hint="default"/>
+        <w:sz w:val="20"/>
+      </w:rPr>
+    </w:lvl>
+    <w:lvl w:ilvl="4" w:tentative="1">
+      <w:start w:val="1"/>
+      <w:numFmt w:val="bullet"/>
+      <w:lvlText w:val=""/>
+      <w:lvlJc w:val="left"/>
+      <w:pPr>
+        <w:tabs>
+          <w:tab w:val="num" w:pos="3600"/>
+        </w:tabs>
+        <w:ind w:left="3600" w:hanging="360"/>
+      </w:pPr>
+      <w:rPr>
+        <w:rFonts w:ascii="Symbol" w:hAnsi="Symbol" w:hint="default"/>
+        <w:sz w:val="20"/>
+      </w:rPr>
+    </w:lvl>
+    <w:lvl w:ilvl="5" w:tentative="1">
+      <w:start w:val="1"/>
+      <w:numFmt w:val="bullet"/>
+      <w:lvlText w:val=""/>
+      <w:lvlJc w:val="left"/>
+      <w:pPr>
+        <w:tabs>
+          <w:tab w:val="num" w:pos="4320"/>
+        </w:tabs>
+        <w:ind w:left="4320" w:hanging="360"/>
+      </w:pPr>
+      <w:rPr>
+        <w:rFonts w:ascii="Symbol" w:hAnsi="Symbol" w:hint="default"/>
+        <w:sz w:val="20"/>
+      </w:rPr>
+    </w:lvl>
+    <w:lvl w:ilvl="6" w:tentative="1">
+      <w:start w:val="1"/>
+      <w:numFmt w:val="bullet"/>
+      <w:lvlText w:val=""/>
+      <w:lvlJc w:val="left"/>
+      <w:pPr>
+        <w:tabs>
+          <w:tab w:val="num" w:pos="5040"/>
+        </w:tabs>
+        <w:ind w:left="5040" w:hanging="360"/>
+      </w:pPr>
+      <w:rPr>
+        <w:rFonts w:ascii="Symbol" w:hAnsi="Symbol" w:hint="default"/>
+        <w:sz w:val="20"/>
+      </w:rPr>
+    </w:lvl>
+    <w:lvl w:ilvl="7" w:tentative="1">
+      <w:start w:val="1"/>
+      <w:numFmt w:val="bullet"/>
+      <w:lvlText w:val=""/>
+      <w:lvlJc w:val="left"/>
+      <w:pPr>
+        <w:tabs>
+          <w:tab w:val="num" w:pos="5760"/>
+        </w:tabs>
+        <w:ind w:left="5760" w:hanging="360"/>
+      </w:pPr>
+      <w:rPr>
+        <w:rFonts w:ascii="Symbol" w:hAnsi="Symbol" w:hint="default"/>
+        <w:sz w:val="20"/>
+      </w:rPr>
+    </w:lvl>
+    <w:lvl w:ilvl="8" w:tentative="1">
+      <w:start w:val="1"/>
+      <w:numFmt w:val="bullet"/>
+      <w:lvlText w:val=""/>
+      <w:lvlJc w:val="left"/>
+      <w:pPr>
+        <w:tabs>
+          <w:tab w:val="num" w:pos="6480"/>
+        </w:tabs>
+        <w:ind w:left="6480" w:hanging="360"/>
+      </w:pPr>
+      <w:rPr>
+        <w:rFonts w:ascii="Symbol" w:hAnsi="Symbol" w:hint="default"/>
+        <w:sz w:val="20"/>
+      </w:rPr>
+    </w:lvl>
+  </w:abstractNum>
+  <w:abstractNum w:abstractNumId="24" w15:restartNumberingAfterBreak="0">
     <w:nsid w:val="6C4B3A33"/>
     <w:multiLevelType w:val="hybridMultilevel"/>
     <w:tmpl w:val="C87CCF72"/>
@@ -6589,7 +8550,7 @@
       </w:rPr>
     </w:lvl>
   </w:abstractNum>
-  <w:abstractNum w:abstractNumId="19" w15:restartNumberingAfterBreak="0">
+  <w:abstractNum w:abstractNumId="25" w15:restartNumberingAfterBreak="0">
     <w:nsid w:val="725A2CE0"/>
     <w:multiLevelType w:val="hybridMultilevel"/>
     <w:tmpl w:val="FC12FB96"/>
@@ -6702,7 +8663,156 @@
       </w:rPr>
     </w:lvl>
   </w:abstractNum>
-  <w:abstractNum w:abstractNumId="20" w15:restartNumberingAfterBreak="0">
+  <w:abstractNum w:abstractNumId="26" w15:restartNumberingAfterBreak="0">
+    <w:nsid w:val="754E1199"/>
+    <w:multiLevelType w:val="multilevel"/>
+    <w:tmpl w:val="AB6E42F6"/>
+    <w:lvl w:ilvl="0">
+      <w:start w:val="1"/>
+      <w:numFmt w:val="bullet"/>
+      <w:lvlText w:val=""/>
+      <w:lvlJc w:val="left"/>
+      <w:pPr>
+        <w:tabs>
+          <w:tab w:val="num" w:pos="720"/>
+        </w:tabs>
+        <w:ind w:left="720" w:hanging="360"/>
+      </w:pPr>
+      <w:rPr>
+        <w:rFonts w:ascii="Symbol" w:hAnsi="Symbol" w:hint="default"/>
+        <w:sz w:val="20"/>
+      </w:rPr>
+    </w:lvl>
+    <w:lvl w:ilvl="1" w:tentative="1">
+      <w:start w:val="1"/>
+      <w:numFmt w:val="bullet"/>
+      <w:lvlText w:val=""/>
+      <w:lvlJc w:val="left"/>
+      <w:pPr>
+        <w:tabs>
+          <w:tab w:val="num" w:pos="1440"/>
+        </w:tabs>
+        <w:ind w:left="1440" w:hanging="360"/>
+      </w:pPr>
+      <w:rPr>
+        <w:rFonts w:ascii="Symbol" w:hAnsi="Symbol" w:hint="default"/>
+        <w:sz w:val="20"/>
+      </w:rPr>
+    </w:lvl>
+    <w:lvl w:ilvl="2" w:tentative="1">
+      <w:start w:val="1"/>
+      <w:numFmt w:val="bullet"/>
+      <w:lvlText w:val=""/>
+      <w:lvlJc w:val="left"/>
+      <w:pPr>
+        <w:tabs>
+          <w:tab w:val="num" w:pos="2160"/>
+        </w:tabs>
+        <w:ind w:left="2160" w:hanging="360"/>
+      </w:pPr>
+      <w:rPr>
+        <w:rFonts w:ascii="Symbol" w:hAnsi="Symbol" w:hint="default"/>
+        <w:sz w:val="20"/>
+      </w:rPr>
+    </w:lvl>
+    <w:lvl w:ilvl="3" w:tentative="1">
+      <w:start w:val="1"/>
+      <w:numFmt w:val="bullet"/>
+      <w:lvlText w:val=""/>
+      <w:lvlJc w:val="left"/>
+      <w:pPr>
+        <w:tabs>
+          <w:tab w:val="num" w:pos="2880"/>
+        </w:tabs>
+        <w:ind w:left="2880" w:hanging="360"/>
+      </w:pPr>
+      <w:rPr>
+        <w:rFonts w:ascii="Symbol" w:hAnsi="Symbol" w:hint="default"/>
+        <w:sz w:val="20"/>
+      </w:rPr>
+    </w:lvl>
+    <w:lvl w:ilvl="4" w:tentative="1">
+      <w:start w:val="1"/>
+      <w:numFmt w:val="bullet"/>
+      <w:lvlText w:val=""/>
+      <w:lvlJc w:val="left"/>
+      <w:pPr>
+        <w:tabs>
+          <w:tab w:val="num" w:pos="3600"/>
+        </w:tabs>
+        <w:ind w:left="3600" w:hanging="360"/>
+      </w:pPr>
+      <w:rPr>
+        <w:rFonts w:ascii="Symbol" w:hAnsi="Symbol" w:hint="default"/>
+        <w:sz w:val="20"/>
+      </w:rPr>
+    </w:lvl>
+    <w:lvl w:ilvl="5" w:tentative="1">
+      <w:start w:val="1"/>
+      <w:numFmt w:val="bullet"/>
+      <w:lvlText w:val=""/>
+      <w:lvlJc w:val="left"/>
+      <w:pPr>
+        <w:tabs>
+          <w:tab w:val="num" w:pos="4320"/>
+        </w:tabs>
+        <w:ind w:left="4320" w:hanging="360"/>
+      </w:pPr>
+      <w:rPr>
+        <w:rFonts w:ascii="Symbol" w:hAnsi="Symbol" w:hint="default"/>
+        <w:sz w:val="20"/>
+      </w:rPr>
+    </w:lvl>
+    <w:lvl w:ilvl="6" w:tentative="1">
+      <w:start w:val="1"/>
+      <w:numFmt w:val="bullet"/>
+      <w:lvlText w:val=""/>
+      <w:lvlJc w:val="left"/>
+      <w:pPr>
+        <w:tabs>
+          <w:tab w:val="num" w:pos="5040"/>
+        </w:tabs>
+        <w:ind w:left="5040" w:hanging="360"/>
+      </w:pPr>
+      <w:rPr>
+        <w:rFonts w:ascii="Symbol" w:hAnsi="Symbol" w:hint="default"/>
+        <w:sz w:val="20"/>
+      </w:rPr>
+    </w:lvl>
+    <w:lvl w:ilvl="7" w:tentative="1">
+      <w:start w:val="1"/>
+      <w:numFmt w:val="bullet"/>
+      <w:lvlText w:val=""/>
+      <w:lvlJc w:val="left"/>
+      <w:pPr>
+        <w:tabs>
+          <w:tab w:val="num" w:pos="5760"/>
+        </w:tabs>
+        <w:ind w:left="5760" w:hanging="360"/>
+      </w:pPr>
+      <w:rPr>
+        <w:rFonts w:ascii="Symbol" w:hAnsi="Symbol" w:hint="default"/>
+        <w:sz w:val="20"/>
+      </w:rPr>
+    </w:lvl>
+    <w:lvl w:ilvl="8" w:tentative="1">
+      <w:start w:val="1"/>
+      <w:numFmt w:val="bullet"/>
+      <w:lvlText w:val=""/>
+      <w:lvlJc w:val="left"/>
+      <w:pPr>
+        <w:tabs>
+          <w:tab w:val="num" w:pos="6480"/>
+        </w:tabs>
+        <w:ind w:left="6480" w:hanging="360"/>
+      </w:pPr>
+      <w:rPr>
+        <w:rFonts w:ascii="Symbol" w:hAnsi="Symbol" w:hint="default"/>
+        <w:sz w:val="20"/>
+      </w:rPr>
+    </w:lvl>
+  </w:abstractNum>
+  <w:abstractNum w:abstractNumId="27" w15:restartNumberingAfterBreak="0">
     <w:nsid w:val="77DC1648"/>
     <w:multiLevelType w:val="hybridMultilevel"/>
     <w:tmpl w:val="ED3E26CE"/>
@@ -6815,7 +8925,7 @@
       </w:rPr>
     </w:lvl>
   </w:abstractNum>
-  <w:abstractNum w:abstractNumId="21" w15:restartNumberingAfterBreak="0">
+  <w:abstractNum w:abstractNumId="28" w15:restartNumberingAfterBreak="0">
     <w:nsid w:val="7A1D7AE0"/>
     <w:multiLevelType w:val="hybridMultilevel"/>
     <w:tmpl w:val="BDA29212"/>
@@ -6927,7 +9037,7 @@
       </w:rPr>
     </w:lvl>
   </w:abstractNum>
-  <w:abstractNum w:abstractNumId="22" w15:restartNumberingAfterBreak="0">
+  <w:abstractNum w:abstractNumId="29" w15:restartNumberingAfterBreak="0">
     <w:nsid w:val="7B147D04"/>
     <w:multiLevelType w:val="hybridMultilevel"/>
     <w:tmpl w:val="69CE8EE4"/>
@@ -7040,7 +9150,7 @@
       </w:rPr>
     </w:lvl>
   </w:abstractNum>
-  <w:abstractNum w:abstractNumId="23" w15:restartNumberingAfterBreak="0">
+  <w:abstractNum w:abstractNumId="30" w15:restartNumberingAfterBreak="0">
     <w:nsid w:val="7B7B7A60"/>
     <w:multiLevelType w:val="hybridMultilevel"/>
     <w:tmpl w:val="ED66EB10"/>
@@ -7153,7 +9263,7 @@
       </w:rPr>
     </w:lvl>
   </w:abstractNum>
-  <w:abstractNum w:abstractNumId="24" w15:restartNumberingAfterBreak="0">
+  <w:abstractNum w:abstractNumId="31" w15:restartNumberingAfterBreak="0">
     <w:nsid w:val="7D3D53F9"/>
     <w:multiLevelType w:val="multilevel"/>
     <w:tmpl w:val="638C91E4"/>
@@ -7303,79 +9413,100 @@
     </w:lvl>
   </w:abstractNum>
   <w:num w:numId="1" w16cid:durableId="1355225961">
+    <w:abstractNumId w:val="9"/>
+  </w:num>
+  <w:num w:numId="2" w16cid:durableId="484707791">
+    <w:abstractNumId w:val="17"/>
+  </w:num>
+  <w:num w:numId="3" w16cid:durableId="1803840207">
+    <w:abstractNumId w:val="28"/>
+  </w:num>
+  <w:num w:numId="4" w16cid:durableId="1285044918">
+    <w:abstractNumId w:val="3"/>
+  </w:num>
+  <w:num w:numId="5" w16cid:durableId="920062141">
+    <w:abstractNumId w:val="29"/>
+  </w:num>
+  <w:num w:numId="6" w16cid:durableId="50202163">
+    <w:abstractNumId w:val="4"/>
+  </w:num>
+  <w:num w:numId="7" w16cid:durableId="1073353350">
+    <w:abstractNumId w:val="20"/>
+  </w:num>
+  <w:num w:numId="8" w16cid:durableId="2122801306">
+    <w:abstractNumId w:val="14"/>
+  </w:num>
+  <w:num w:numId="9" w16cid:durableId="848956209">
+    <w:abstractNumId w:val="10"/>
+  </w:num>
+  <w:num w:numId="10" w16cid:durableId="1519343715">
+    <w:abstractNumId w:val="16"/>
+  </w:num>
+  <w:num w:numId="11" w16cid:durableId="693731140">
+    <w:abstractNumId w:val="19"/>
+  </w:num>
+  <w:num w:numId="12" w16cid:durableId="243955149">
+    <w:abstractNumId w:val="27"/>
+  </w:num>
+  <w:num w:numId="13" w16cid:durableId="2025932253">
+    <w:abstractNumId w:val="22"/>
+  </w:num>
+  <w:num w:numId="14" w16cid:durableId="448858656">
+    <w:abstractNumId w:val="8"/>
+  </w:num>
+  <w:num w:numId="15" w16cid:durableId="518592537">
+    <w:abstractNumId w:val="15"/>
+  </w:num>
+  <w:num w:numId="16" w16cid:durableId="303849502">
+    <w:abstractNumId w:val="12"/>
+  </w:num>
+  <w:num w:numId="17" w16cid:durableId="1263413649">
+    <w:abstractNumId w:val="24"/>
+  </w:num>
+  <w:num w:numId="18" w16cid:durableId="433668146">
+    <w:abstractNumId w:val="25"/>
+  </w:num>
+  <w:num w:numId="19" w16cid:durableId="1350598386">
+    <w:abstractNumId w:val="1"/>
+  </w:num>
+  <w:num w:numId="20" w16cid:durableId="994187464">
+    <w:abstractNumId w:val="31"/>
+  </w:num>
+  <w:num w:numId="21" w16cid:durableId="352153886">
+    <w:abstractNumId w:val="21"/>
+  </w:num>
+  <w:num w:numId="22" w16cid:durableId="511452789">
+    <w:abstractNumId w:val="18"/>
+  </w:num>
+  <w:num w:numId="23" w16cid:durableId="45419038">
     <w:abstractNumId w:val="5"/>
   </w:num>
-  <w:num w:numId="2" w16cid:durableId="484707791">
-    <w:abstractNumId w:val="12"/>
+  <w:num w:numId="24" w16cid:durableId="1661423293">
+    <w:abstractNumId w:val="30"/>
   </w:num>
-  <w:num w:numId="3" w16cid:durableId="1803840207">
-    <w:abstractNumId w:val="21"/>
+  <w:num w:numId="25" w16cid:durableId="2079545830">
+    <w:abstractNumId w:val="13"/>
   </w:num>
-  <w:num w:numId="4" w16cid:durableId="1285044918">
-    <w:abstractNumId w:val="1"/>
-  </w:num>
-  <w:num w:numId="5" w16cid:durableId="920062141">
-    <w:abstractNumId w:val="22"/>
-  </w:num>
-  <w:num w:numId="6" w16cid:durableId="50202163">
+  <w:num w:numId="26" w16cid:durableId="792097333">
     <w:abstractNumId w:val="2"/>
   </w:num>
-  <w:num w:numId="7" w16cid:durableId="1073353350">
-    <w:abstractNumId w:val="15"/>
-  </w:num>
-  <w:num w:numId="8" w16cid:durableId="2122801306">
-    <w:abstractNumId w:val="9"/>
-  </w:num>
-  <w:num w:numId="9" w16cid:durableId="848956209">
+  <w:num w:numId="27" w16cid:durableId="2022926835">
     <w:abstractNumId w:val="6"/>
   </w:num>
-  <w:num w:numId="10" w16cid:durableId="1519343715">
-    <w:abstractNumId w:val="11"/>
+  <w:num w:numId="28" w16cid:durableId="1125543444">
+    <w:abstractNumId w:val="0"/>
   </w:num>
-  <w:num w:numId="11" w16cid:durableId="693731140">
-    <w:abstractNumId w:val="14"/>
+  <w:num w:numId="29" w16cid:durableId="403265879">
+    <w:abstractNumId w:val="26"/>
   </w:num>
-  <w:num w:numId="12" w16cid:durableId="243955149">
-    <w:abstractNumId w:val="20"/>
-  </w:num>
-  <w:num w:numId="13" w16cid:durableId="2025932253">
-    <w:abstractNumId w:val="17"/>
-  </w:num>
-  <w:num w:numId="14" w16cid:durableId="448858656">
-    <w:abstractNumId w:val="4"/>
-  </w:num>
-  <w:num w:numId="15" w16cid:durableId="518592537">
-    <w:abstractNumId w:val="10"/>
-  </w:num>
-  <w:num w:numId="16" w16cid:durableId="303849502">
+  <w:num w:numId="30" w16cid:durableId="525489199">
     <w:abstractNumId w:val="7"/>
   </w:num>
-  <w:num w:numId="17" w16cid:durableId="1263413649">
-    <w:abstractNumId w:val="18"/>
-  </w:num>
-  <w:num w:numId="18" w16cid:durableId="433668146">
-    <w:abstractNumId w:val="19"/>
-  </w:num>
-  <w:num w:numId="19" w16cid:durableId="1350598386">
-    <w:abstractNumId w:val="0"/>
-  </w:num>
-  <w:num w:numId="20" w16cid:durableId="994187464">
-    <w:abstractNumId w:val="24"/>
-  </w:num>
-  <w:num w:numId="21" w16cid:durableId="352153886">
-    <w:abstractNumId w:val="16"/>
-  </w:num>
-  <w:num w:numId="22" w16cid:durableId="511452789">
-    <w:abstractNumId w:val="13"/>
-  </w:num>
-  <w:num w:numId="23" w16cid:durableId="45419038">
-    <w:abstractNumId w:val="3"/>
-  </w:num>
-  <w:num w:numId="24" w16cid:durableId="1661423293">
+  <w:num w:numId="31" w16cid:durableId="1778257714">
     <w:abstractNumId w:val="23"/>
   </w:num>
-  <w:num w:numId="25" w16cid:durableId="2079545830">
-    <w:abstractNumId w:val="8"/>
+  <w:num w:numId="32" w16cid:durableId="971249586">
+    <w:abstractNumId w:val="11"/>
   </w:num>
 </w:numbering>
 </file>

</xml_diff>